<commit_message>
Se modifica para subir el máximo de RA ficha_de_seguimiento_periodico.docx 30
</commit_message>
<xml_diff>
--- a/src/main/resources/templates/ficha_de_seguimiento_periodico.docx
+++ b/src/main/resources/templates/ficha_de_seguimiento_periodico.docx
@@ -2063,6 +2063,7 @@
         <w:tc>
           <w:tcPr>
             <w:tcW w:w="4820" w:type="dxa"/>
+            <w:vAlign w:val="center"/>
           </w:tcPr>
           <w:p>
             <w:pPr>
@@ -2152,10 +2153,10 @@
                   <v:path o:extrusionok="f" gradientshapeok="t" o:connecttype="rect"/>
                   <o:lock v:ext="edit" aspectratio="t"/>
                 </v:shapetype>
-                <v:shape id="_x0000_i1095" type="#_x0000_t75" style="width:15.05pt;height:15.05pt" o:ole="">
+                <v:shape id="_x0000_i1339" type="#_x0000_t75" style="width:15pt;height:15pt" o:ole="">
                   <v:imagedata r:id="rId9" o:title=""/>
                 </v:shape>
-                <w:control r:id="rId10" w:name="OptionButton111" w:shapeid="_x0000_i1095"/>
+                <w:control r:id="rId10" w:name="OptionButton111" w:shapeid="_x0000_i1339"/>
               </w:object>
             </w:r>
           </w:p>
@@ -2184,10 +2185,10 @@
                 <w:szCs w:val="18"/>
               </w:rPr>
               <w:object w:dxaOrig="1440" w:dyaOrig="1440" w14:anchorId="2CB33826">
-                <v:shape id="_x0000_i1097" type="#_x0000_t75" style="width:15.05pt;height:15.05pt" o:ole="">
+                <v:shape id="_x0000_i1337" type="#_x0000_t75" style="width:15pt;height:15pt" o:ole="">
                   <v:imagedata r:id="rId9" o:title=""/>
                 </v:shape>
-                <w:control r:id="rId11" w:name="OptionButton112" w:shapeid="_x0000_i1097"/>
+                <w:control r:id="rId11" w:name="OptionButton112" w:shapeid="_x0000_i1337"/>
               </w:object>
             </w:r>
           </w:p>
@@ -2216,10 +2217,10 @@
                 <w:szCs w:val="18"/>
               </w:rPr>
               <w:object w:dxaOrig="1440" w:dyaOrig="1440" w14:anchorId="448AAB35">
-                <v:shape id="_x0000_i1099" type="#_x0000_t75" style="width:15.05pt;height:15.05pt" o:ole="">
+                <v:shape id="_x0000_i1340" type="#_x0000_t75" style="width:15pt;height:15pt" o:ole="">
                   <v:imagedata r:id="rId12" o:title=""/>
                 </v:shape>
-                <w:control r:id="rId13" w:name="OptionButton113" w:shapeid="_x0000_i1099"/>
+                <w:control r:id="rId13" w:name="OptionButton113" w:shapeid="_x0000_i1340"/>
               </w:object>
             </w:r>
           </w:p>
@@ -2227,6 +2228,7 @@
         <w:tc>
           <w:tcPr>
             <w:tcW w:w="2979" w:type="dxa"/>
+            <w:vAlign w:val="center"/>
           </w:tcPr>
           <w:p>
             <w:pPr>
@@ -2247,6 +2249,7 @@
         <w:tc>
           <w:tcPr>
             <w:tcW w:w="4820" w:type="dxa"/>
+            <w:vAlign w:val="center"/>
           </w:tcPr>
           <w:p>
             <w:pPr>
@@ -2317,10 +2320,10 @@
                 <w:szCs w:val="18"/>
               </w:rPr>
               <w:object w:dxaOrig="1440" w:dyaOrig="1440" w14:anchorId="1322837D">
-                <v:shape id="_x0000_i1101" type="#_x0000_t75" style="width:15.05pt;height:15.05pt" o:ole="">
+                <v:shape id="_x0000_i1161" type="#_x0000_t75" style="width:15pt;height:15pt" o:ole="">
                   <v:imagedata r:id="rId9" o:title=""/>
                 </v:shape>
-                <w:control r:id="rId14" w:name="OptionButton1111" w:shapeid="_x0000_i1101"/>
+                <w:control r:id="rId14" w:name="OptionButton1111" w:shapeid="_x0000_i1161"/>
               </w:object>
             </w:r>
           </w:p>
@@ -2349,10 +2352,10 @@
                 <w:szCs w:val="18"/>
               </w:rPr>
               <w:object w:dxaOrig="1440" w:dyaOrig="1440" w14:anchorId="327736CA">
-                <v:shape id="_x0000_i1103" type="#_x0000_t75" style="width:15.65pt;height:15.05pt" o:ole="">
+                <v:shape id="_x0000_i1163" type="#_x0000_t75" style="width:15.75pt;height:15pt" o:ole="">
                   <v:imagedata r:id="rId15" o:title=""/>
                 </v:shape>
-                <w:control r:id="rId16" w:name="OptionButton11111" w:shapeid="_x0000_i1103"/>
+                <w:control r:id="rId16" w:name="OptionButton11111" w:shapeid="_x0000_i1163"/>
               </w:object>
             </w:r>
           </w:p>
@@ -2381,10 +2384,10 @@
                 <w:szCs w:val="18"/>
               </w:rPr>
               <w:object w:dxaOrig="1440" w:dyaOrig="1440" w14:anchorId="1B6D50E0">
-                <v:shape id="_x0000_i1105" type="#_x0000_t75" style="width:15.65pt;height:15.05pt" o:ole="">
+                <v:shape id="_x0000_i1165" type="#_x0000_t75" style="width:15.75pt;height:15pt" o:ole="">
                   <v:imagedata r:id="rId17" o:title=""/>
                 </v:shape>
-                <w:control r:id="rId18" w:name="OptionButton11112" w:shapeid="_x0000_i1105"/>
+                <w:control r:id="rId18" w:name="OptionButton11112" w:shapeid="_x0000_i1165"/>
               </w:object>
             </w:r>
           </w:p>
@@ -2392,6 +2395,7 @@
         <w:tc>
           <w:tcPr>
             <w:tcW w:w="2979" w:type="dxa"/>
+            <w:vAlign w:val="center"/>
           </w:tcPr>
           <w:p>
             <w:pPr>
@@ -2412,6 +2416,7 @@
         <w:tc>
           <w:tcPr>
             <w:tcW w:w="4820" w:type="dxa"/>
+            <w:vAlign w:val="center"/>
           </w:tcPr>
           <w:p>
             <w:pPr>
@@ -2482,10 +2487,10 @@
                 <w:szCs w:val="18"/>
               </w:rPr>
               <w:object w:dxaOrig="1440" w:dyaOrig="1440" w14:anchorId="46C663D9">
-                <v:shape id="_x0000_i1107" type="#_x0000_t75" style="width:15.65pt;height:15.05pt" o:ole="">
+                <v:shape id="_x0000_i1167" type="#_x0000_t75" style="width:15.75pt;height:15pt" o:ole="">
                   <v:imagedata r:id="rId15" o:title=""/>
                 </v:shape>
-                <w:control r:id="rId19" w:name="OptionButton11113" w:shapeid="_x0000_i1107"/>
+                <w:control r:id="rId19" w:name="OptionButton11113" w:shapeid="_x0000_i1167"/>
               </w:object>
             </w:r>
           </w:p>
@@ -2514,10 +2519,10 @@
                 <w:szCs w:val="18"/>
               </w:rPr>
               <w:object w:dxaOrig="1440" w:dyaOrig="1440" w14:anchorId="54AF02AB">
-                <v:shape id="_x0000_i1109" type="#_x0000_t75" style="width:15.65pt;height:15.05pt" o:ole="">
+                <v:shape id="_x0000_i1169" type="#_x0000_t75" style="width:15.75pt;height:15pt" o:ole="">
                   <v:imagedata r:id="rId15" o:title=""/>
                 </v:shape>
-                <w:control r:id="rId20" w:name="OptionButton111131" w:shapeid="_x0000_i1109"/>
+                <w:control r:id="rId20" w:name="OptionButton111131" w:shapeid="_x0000_i1169"/>
               </w:object>
             </w:r>
           </w:p>
@@ -2546,10 +2551,10 @@
                 <w:szCs w:val="18"/>
               </w:rPr>
               <w:object w:dxaOrig="1440" w:dyaOrig="1440" w14:anchorId="08899A44">
-                <v:shape id="_x0000_i1111" type="#_x0000_t75" style="width:15.65pt;height:15.05pt" o:ole="">
+                <v:shape id="_x0000_i1171" type="#_x0000_t75" style="width:15.75pt;height:15pt" o:ole="">
                   <v:imagedata r:id="rId17" o:title=""/>
                 </v:shape>
-                <w:control r:id="rId21" w:name="OptionButton111132" w:shapeid="_x0000_i1111"/>
+                <w:control r:id="rId21" w:name="OptionButton111132" w:shapeid="_x0000_i1171"/>
               </w:object>
             </w:r>
           </w:p>
@@ -2557,6 +2562,7 @@
         <w:tc>
           <w:tcPr>
             <w:tcW w:w="2979" w:type="dxa"/>
+            <w:vAlign w:val="center"/>
           </w:tcPr>
           <w:p>
             <w:pPr>
@@ -2577,6 +2583,7 @@
         <w:tc>
           <w:tcPr>
             <w:tcW w:w="4820" w:type="dxa"/>
+            <w:vAlign w:val="center"/>
           </w:tcPr>
           <w:p>
             <w:pPr>
@@ -2647,10 +2654,10 @@
                 <w:szCs w:val="18"/>
               </w:rPr>
               <w:object w:dxaOrig="1440" w:dyaOrig="1440" w14:anchorId="5FE15EF0">
-                <v:shape id="_x0000_i1113" type="#_x0000_t75" style="width:15.65pt;height:15.05pt" o:ole="">
+                <v:shape id="_x0000_i1173" type="#_x0000_t75" style="width:15.75pt;height:15pt" o:ole="">
                   <v:imagedata r:id="rId15" o:title=""/>
                 </v:shape>
-                <w:control r:id="rId22" w:name="OptionButton111133" w:shapeid="_x0000_i1113"/>
+                <w:control r:id="rId22" w:name="OptionButton111133" w:shapeid="_x0000_i1173"/>
               </w:object>
             </w:r>
           </w:p>
@@ -2679,10 +2686,10 @@
                 <w:szCs w:val="18"/>
               </w:rPr>
               <w:object w:dxaOrig="1440" w:dyaOrig="1440" w14:anchorId="6F389452">
-                <v:shape id="_x0000_i1115" type="#_x0000_t75" style="width:15.65pt;height:15.05pt" o:ole="">
+                <v:shape id="_x0000_i1175" type="#_x0000_t75" style="width:15.75pt;height:15pt" o:ole="">
                   <v:imagedata r:id="rId15" o:title=""/>
                 </v:shape>
-                <w:control r:id="rId23" w:name="OptionButton1111331" w:shapeid="_x0000_i1115"/>
+                <w:control r:id="rId23" w:name="OptionButton1111331" w:shapeid="_x0000_i1175"/>
               </w:object>
             </w:r>
           </w:p>
@@ -2711,10 +2718,10 @@
                 <w:szCs w:val="18"/>
               </w:rPr>
               <w:object w:dxaOrig="1440" w:dyaOrig="1440" w14:anchorId="0BEBDC54">
-                <v:shape id="_x0000_i1117" type="#_x0000_t75" style="width:15.65pt;height:15.05pt" o:ole="">
+                <v:shape id="_x0000_i1177" type="#_x0000_t75" style="width:15.75pt;height:15pt" o:ole="">
                   <v:imagedata r:id="rId17" o:title=""/>
                 </v:shape>
-                <w:control r:id="rId24" w:name="OptionButton1111332" w:shapeid="_x0000_i1117"/>
+                <w:control r:id="rId24" w:name="OptionButton1111332" w:shapeid="_x0000_i1177"/>
               </w:object>
             </w:r>
           </w:p>
@@ -2722,6 +2729,7 @@
         <w:tc>
           <w:tcPr>
             <w:tcW w:w="2979" w:type="dxa"/>
+            <w:vAlign w:val="center"/>
           </w:tcPr>
           <w:p>
             <w:pPr>
@@ -2742,6 +2750,7 @@
         <w:tc>
           <w:tcPr>
             <w:tcW w:w="4820" w:type="dxa"/>
+            <w:vAlign w:val="center"/>
           </w:tcPr>
           <w:p>
             <w:pPr>
@@ -2812,10 +2821,10 @@
                 <w:szCs w:val="18"/>
               </w:rPr>
               <w:object w:dxaOrig="1440" w:dyaOrig="1440" w14:anchorId="4BD69628">
-                <v:shape id="_x0000_i1119" type="#_x0000_t75" style="width:15.65pt;height:15.05pt" o:ole="">
+                <v:shape id="_x0000_i1179" type="#_x0000_t75" style="width:15.75pt;height:15pt" o:ole="">
                   <v:imagedata r:id="rId15" o:title=""/>
                 </v:shape>
-                <w:control r:id="rId25" w:name="OptionButton1111333" w:shapeid="_x0000_i1119"/>
+                <w:control r:id="rId25" w:name="OptionButton1111333" w:shapeid="_x0000_i1179"/>
               </w:object>
             </w:r>
           </w:p>
@@ -2844,10 +2853,10 @@
                 <w:szCs w:val="18"/>
               </w:rPr>
               <w:object w:dxaOrig="1440" w:dyaOrig="1440" w14:anchorId="38E2CDCA">
-                <v:shape id="_x0000_i1121" type="#_x0000_t75" style="width:15.65pt;height:15.05pt" o:ole="">
+                <v:shape id="_x0000_i1181" type="#_x0000_t75" style="width:15.75pt;height:15pt" o:ole="">
                   <v:imagedata r:id="rId15" o:title=""/>
                 </v:shape>
-                <w:control r:id="rId26" w:name="OptionButton11113331" w:shapeid="_x0000_i1121"/>
+                <w:control r:id="rId26" w:name="OptionButton11113331" w:shapeid="_x0000_i1181"/>
               </w:object>
             </w:r>
           </w:p>
@@ -2876,10 +2885,10 @@
                 <w:szCs w:val="18"/>
               </w:rPr>
               <w:object w:dxaOrig="1440" w:dyaOrig="1440" w14:anchorId="10FF1E2E">
-                <v:shape id="_x0000_i1123" type="#_x0000_t75" style="width:15.65pt;height:15.05pt" o:ole="">
+                <v:shape id="_x0000_i1183" type="#_x0000_t75" style="width:15.75pt;height:15pt" o:ole="">
                   <v:imagedata r:id="rId17" o:title=""/>
                 </v:shape>
-                <w:control r:id="rId27" w:name="OptionButton11113332" w:shapeid="_x0000_i1123"/>
+                <w:control r:id="rId27" w:name="OptionButton11113332" w:shapeid="_x0000_i1183"/>
               </w:object>
             </w:r>
           </w:p>
@@ -2887,6 +2896,7 @@
         <w:tc>
           <w:tcPr>
             <w:tcW w:w="2979" w:type="dxa"/>
+            <w:vAlign w:val="center"/>
           </w:tcPr>
           <w:p>
             <w:pPr>
@@ -2907,6 +2917,7 @@
         <w:tc>
           <w:tcPr>
             <w:tcW w:w="4820" w:type="dxa"/>
+            <w:vAlign w:val="center"/>
           </w:tcPr>
           <w:p>
             <w:pPr>
@@ -2977,10 +2988,10 @@
                 <w:szCs w:val="18"/>
               </w:rPr>
               <w:object w:dxaOrig="1440" w:dyaOrig="1440" w14:anchorId="6F2060ED">
-                <v:shape id="_x0000_i1125" type="#_x0000_t75" style="width:15.65pt;height:15.05pt" o:ole="">
+                <v:shape id="_x0000_i1185" type="#_x0000_t75" style="width:15.75pt;height:15pt" o:ole="">
                   <v:imagedata r:id="rId15" o:title=""/>
                 </v:shape>
-                <w:control r:id="rId28" w:name="OptionButton11113333" w:shapeid="_x0000_i1125"/>
+                <w:control r:id="rId28" w:name="OptionButton11113333" w:shapeid="_x0000_i1185"/>
               </w:object>
             </w:r>
           </w:p>
@@ -3009,10 +3020,10 @@
                 <w:szCs w:val="18"/>
               </w:rPr>
               <w:object w:dxaOrig="1440" w:dyaOrig="1440" w14:anchorId="0200AA1A">
-                <v:shape id="_x0000_i1127" type="#_x0000_t75" style="width:15.65pt;height:15.05pt" o:ole="">
+                <v:shape id="_x0000_i1187" type="#_x0000_t75" style="width:15.75pt;height:15pt" o:ole="">
                   <v:imagedata r:id="rId15" o:title=""/>
                 </v:shape>
-                <w:control r:id="rId29" w:name="OptionButton111133331" w:shapeid="_x0000_i1127"/>
+                <w:control r:id="rId29" w:name="OptionButton111133331" w:shapeid="_x0000_i1187"/>
               </w:object>
             </w:r>
           </w:p>
@@ -3041,10 +3052,10 @@
                 <w:szCs w:val="18"/>
               </w:rPr>
               <w:object w:dxaOrig="1440" w:dyaOrig="1440" w14:anchorId="1C2D7BCB">
-                <v:shape id="_x0000_i1129" type="#_x0000_t75" style="width:15.65pt;height:15.05pt" o:ole="">
+                <v:shape id="_x0000_i1189" type="#_x0000_t75" style="width:15.75pt;height:15pt" o:ole="">
                   <v:imagedata r:id="rId17" o:title=""/>
                 </v:shape>
-                <w:control r:id="rId30" w:name="OptionButton111133332" w:shapeid="_x0000_i1129"/>
+                <w:control r:id="rId30" w:name="OptionButton111133332" w:shapeid="_x0000_i1189"/>
               </w:object>
             </w:r>
           </w:p>
@@ -3052,6 +3063,7 @@
         <w:tc>
           <w:tcPr>
             <w:tcW w:w="2979" w:type="dxa"/>
+            <w:vAlign w:val="center"/>
           </w:tcPr>
           <w:p>
             <w:pPr>
@@ -3072,6 +3084,7 @@
         <w:tc>
           <w:tcPr>
             <w:tcW w:w="4820" w:type="dxa"/>
+            <w:vAlign w:val="center"/>
           </w:tcPr>
           <w:p>
             <w:pPr>
@@ -3142,10 +3155,10 @@
                 <w:szCs w:val="18"/>
               </w:rPr>
               <w:object w:dxaOrig="1440" w:dyaOrig="1440" w14:anchorId="1C40F92D">
-                <v:shape id="_x0000_i1131" type="#_x0000_t75" style="width:15.65pt;height:15.05pt" o:ole="">
+                <v:shape id="_x0000_i1191" type="#_x0000_t75" style="width:15.75pt;height:15pt" o:ole="">
                   <v:imagedata r:id="rId15" o:title=""/>
                 </v:shape>
-                <w:control r:id="rId31" w:name="OptionButton111133333" w:shapeid="_x0000_i1131"/>
+                <w:control r:id="rId31" w:name="OptionButton111133333" w:shapeid="_x0000_i1191"/>
               </w:object>
             </w:r>
           </w:p>
@@ -3174,10 +3187,10 @@
                 <w:szCs w:val="18"/>
               </w:rPr>
               <w:object w:dxaOrig="1440" w:dyaOrig="1440" w14:anchorId="3017F215">
-                <v:shape id="_x0000_i1133" type="#_x0000_t75" style="width:15.65pt;height:15.05pt" o:ole="">
+                <v:shape id="_x0000_i1193" type="#_x0000_t75" style="width:15.75pt;height:15pt" o:ole="">
                   <v:imagedata r:id="rId15" o:title=""/>
                 </v:shape>
-                <w:control r:id="rId32" w:name="OptionButton1111333331" w:shapeid="_x0000_i1133"/>
+                <w:control r:id="rId32" w:name="OptionButton1111333331" w:shapeid="_x0000_i1193"/>
               </w:object>
             </w:r>
           </w:p>
@@ -3206,10 +3219,10 @@
                 <w:szCs w:val="18"/>
               </w:rPr>
               <w:object w:dxaOrig="1440" w:dyaOrig="1440" w14:anchorId="1516DBA7">
-                <v:shape id="_x0000_i1135" type="#_x0000_t75" style="width:15.65pt;height:15.05pt" o:ole="">
+                <v:shape id="_x0000_i1195" type="#_x0000_t75" style="width:15.75pt;height:15pt" o:ole="">
                   <v:imagedata r:id="rId17" o:title=""/>
                 </v:shape>
-                <w:control r:id="rId33" w:name="OptionButton1111333332" w:shapeid="_x0000_i1135"/>
+                <w:control r:id="rId33" w:name="OptionButton1111333332" w:shapeid="_x0000_i1195"/>
               </w:object>
             </w:r>
           </w:p>
@@ -3217,6 +3230,7 @@
         <w:tc>
           <w:tcPr>
             <w:tcW w:w="2979" w:type="dxa"/>
+            <w:vAlign w:val="center"/>
           </w:tcPr>
           <w:p>
             <w:pPr>
@@ -3237,6 +3251,7 @@
         <w:tc>
           <w:tcPr>
             <w:tcW w:w="4820" w:type="dxa"/>
+            <w:vAlign w:val="center"/>
           </w:tcPr>
           <w:p>
             <w:pPr>
@@ -3310,10 +3325,10 @@
                 <w:szCs w:val="18"/>
               </w:rPr>
               <w:object w:dxaOrig="1440" w:dyaOrig="1440" w14:anchorId="376CCDAF">
-                <v:shape id="_x0000_i1137" type="#_x0000_t75" style="width:15.65pt;height:15.05pt" o:ole="">
+                <v:shape id="_x0000_i1197" type="#_x0000_t75" style="width:15.75pt;height:15pt" o:ole="">
                   <v:imagedata r:id="rId15" o:title=""/>
                 </v:shape>
-                <w:control r:id="rId34" w:name="OptionButton1111333333" w:shapeid="_x0000_i1137"/>
+                <w:control r:id="rId34" w:name="OptionButton1111333333" w:shapeid="_x0000_i1197"/>
               </w:object>
             </w:r>
           </w:p>
@@ -3344,10 +3359,10 @@
                 <w:szCs w:val="18"/>
               </w:rPr>
               <w:object w:dxaOrig="1440" w:dyaOrig="1440" w14:anchorId="117EBDD2">
-                <v:shape id="_x0000_i1139" type="#_x0000_t75" style="width:15.65pt;height:15.05pt" o:ole="">
+                <v:shape id="_x0000_i1199" type="#_x0000_t75" style="width:15.75pt;height:15pt" o:ole="">
                   <v:imagedata r:id="rId15" o:title=""/>
                 </v:shape>
-                <w:control r:id="rId35" w:name="OptionButton11113333311" w:shapeid="_x0000_i1139"/>
+                <w:control r:id="rId35" w:name="OptionButton11113333311" w:shapeid="_x0000_i1199"/>
               </w:object>
             </w:r>
           </w:p>
@@ -3378,10 +3393,10 @@
                 <w:szCs w:val="18"/>
               </w:rPr>
               <w:object w:dxaOrig="1440" w:dyaOrig="1440" w14:anchorId="581C4676">
-                <v:shape id="_x0000_i1141" type="#_x0000_t75" style="width:15.65pt;height:15.05pt" o:ole="">
+                <v:shape id="_x0000_i1201" type="#_x0000_t75" style="width:15.75pt;height:15pt" o:ole="">
                   <v:imagedata r:id="rId17" o:title=""/>
                 </v:shape>
-                <w:control r:id="rId36" w:name="OptionButton11113333321" w:shapeid="_x0000_i1141"/>
+                <w:control r:id="rId36" w:name="OptionButton11113333321" w:shapeid="_x0000_i1201"/>
               </w:object>
             </w:r>
           </w:p>
@@ -3389,6 +3404,7 @@
         <w:tc>
           <w:tcPr>
             <w:tcW w:w="2979" w:type="dxa"/>
+            <w:vAlign w:val="center"/>
           </w:tcPr>
           <w:p>
             <w:pPr>
@@ -3409,6 +3425,7 @@
         <w:tc>
           <w:tcPr>
             <w:tcW w:w="4820" w:type="dxa"/>
+            <w:vAlign w:val="center"/>
           </w:tcPr>
           <w:p>
             <w:pPr>
@@ -3482,10 +3499,10 @@
                 <w:szCs w:val="18"/>
               </w:rPr>
               <w:object w:dxaOrig="1440" w:dyaOrig="1440" w14:anchorId="0BF654B4">
-                <v:shape id="_x0000_i1143" type="#_x0000_t75" style="width:15.65pt;height:15.05pt" o:ole="">
+                <v:shape id="_x0000_i1203" type="#_x0000_t75" style="width:15.75pt;height:15pt" o:ole="">
                   <v:imagedata r:id="rId15" o:title=""/>
                 </v:shape>
-                <w:control r:id="rId37" w:name="OptionButton1111333334" w:shapeid="_x0000_i1143"/>
+                <w:control r:id="rId37" w:name="OptionButton1111333334" w:shapeid="_x0000_i1203"/>
               </w:object>
             </w:r>
           </w:p>
@@ -3516,10 +3533,10 @@
                 <w:szCs w:val="18"/>
               </w:rPr>
               <w:object w:dxaOrig="1440" w:dyaOrig="1440" w14:anchorId="47FEACA8">
-                <v:shape id="_x0000_i1145" type="#_x0000_t75" style="width:15.65pt;height:15.05pt" o:ole="">
+                <v:shape id="_x0000_i1205" type="#_x0000_t75" style="width:15.75pt;height:15pt" o:ole="">
                   <v:imagedata r:id="rId15" o:title=""/>
                 </v:shape>
-                <w:control r:id="rId38" w:name="OptionButton11113333312" w:shapeid="_x0000_i1145"/>
+                <w:control r:id="rId38" w:name="OptionButton11113333312" w:shapeid="_x0000_i1205"/>
               </w:object>
             </w:r>
           </w:p>
@@ -3550,10 +3567,10 @@
                 <w:szCs w:val="18"/>
               </w:rPr>
               <w:object w:dxaOrig="1440" w:dyaOrig="1440" w14:anchorId="7E4645FF">
-                <v:shape id="_x0000_i1147" type="#_x0000_t75" style="width:15.65pt;height:15.05pt" o:ole="">
+                <v:shape id="_x0000_i1207" type="#_x0000_t75" style="width:15.75pt;height:15pt" o:ole="">
                   <v:imagedata r:id="rId17" o:title=""/>
                 </v:shape>
-                <w:control r:id="rId39" w:name="OptionButton11113333322" w:shapeid="_x0000_i1147"/>
+                <w:control r:id="rId39" w:name="OptionButton11113333322" w:shapeid="_x0000_i1207"/>
               </w:object>
             </w:r>
           </w:p>
@@ -3561,6 +3578,7 @@
         <w:tc>
           <w:tcPr>
             <w:tcW w:w="2979" w:type="dxa"/>
+            <w:vAlign w:val="center"/>
           </w:tcPr>
           <w:p>
             <w:pPr>
@@ -3581,6 +3599,7 @@
         <w:tc>
           <w:tcPr>
             <w:tcW w:w="4820" w:type="dxa"/>
+            <w:vAlign w:val="center"/>
           </w:tcPr>
           <w:p>
             <w:pPr>
@@ -3654,10 +3673,10 @@
                 <w:szCs w:val="18"/>
               </w:rPr>
               <w:object w:dxaOrig="1440" w:dyaOrig="1440" w14:anchorId="2516401B">
-                <v:shape id="_x0000_i1149" type="#_x0000_t75" style="width:15.65pt;height:15.05pt" o:ole="">
+                <v:shape id="_x0000_i1209" type="#_x0000_t75" style="width:15.75pt;height:15pt" o:ole="">
                   <v:imagedata r:id="rId15" o:title=""/>
                 </v:shape>
-                <w:control r:id="rId40" w:name="OptionButton1111333335" w:shapeid="_x0000_i1149"/>
+                <w:control r:id="rId40" w:name="OptionButton1111333335" w:shapeid="_x0000_i1209"/>
               </w:object>
             </w:r>
           </w:p>
@@ -3688,10 +3707,10 @@
                 <w:szCs w:val="18"/>
               </w:rPr>
               <w:object w:dxaOrig="1440" w:dyaOrig="1440" w14:anchorId="3DC89C70">
-                <v:shape id="_x0000_i1151" type="#_x0000_t75" style="width:15.65pt;height:15.05pt" o:ole="">
+                <v:shape id="_x0000_i1211" type="#_x0000_t75" style="width:15.75pt;height:15pt" o:ole="">
                   <v:imagedata r:id="rId15" o:title=""/>
                 </v:shape>
-                <w:control r:id="rId41" w:name="OptionButton11113333313" w:shapeid="_x0000_i1151"/>
+                <w:control r:id="rId41" w:name="OptionButton11113333313" w:shapeid="_x0000_i1211"/>
               </w:object>
             </w:r>
           </w:p>
@@ -3722,10 +3741,10 @@
                 <w:szCs w:val="18"/>
               </w:rPr>
               <w:object w:dxaOrig="1440" w:dyaOrig="1440" w14:anchorId="5B6EB06C">
-                <v:shape id="_x0000_i1153" type="#_x0000_t75" style="width:15.65pt;height:15.05pt" o:ole="">
+                <v:shape id="_x0000_i1213" type="#_x0000_t75" style="width:15.75pt;height:15pt" o:ole="">
                   <v:imagedata r:id="rId17" o:title=""/>
                 </v:shape>
-                <w:control r:id="rId42" w:name="OptionButton11113333323" w:shapeid="_x0000_i1153"/>
+                <w:control r:id="rId42" w:name="OptionButton11113333323" w:shapeid="_x0000_i1213"/>
               </w:object>
             </w:r>
           </w:p>
@@ -3733,6 +3752,7 @@
         <w:tc>
           <w:tcPr>
             <w:tcW w:w="2979" w:type="dxa"/>
+            <w:vAlign w:val="center"/>
           </w:tcPr>
           <w:p>
             <w:pPr>
@@ -3753,6 +3773,7 @@
         <w:tc>
           <w:tcPr>
             <w:tcW w:w="4820" w:type="dxa"/>
+            <w:vAlign w:val="center"/>
           </w:tcPr>
           <w:p>
             <w:pPr>
@@ -3826,10 +3847,10 @@
                 <w:szCs w:val="18"/>
               </w:rPr>
               <w:object w:dxaOrig="1440" w:dyaOrig="1440" w14:anchorId="01F1DAA6">
-                <v:shape id="_x0000_i1155" type="#_x0000_t75" style="width:15.65pt;height:15.05pt" o:ole="">
+                <v:shape id="_x0000_i1215" type="#_x0000_t75" style="width:15.75pt;height:15pt" o:ole="">
                   <v:imagedata r:id="rId15" o:title=""/>
                 </v:shape>
-                <w:control r:id="rId43" w:name="OptionButton1111333336" w:shapeid="_x0000_i1155"/>
+                <w:control r:id="rId43" w:name="OptionButton1111333336" w:shapeid="_x0000_i1215"/>
               </w:object>
             </w:r>
           </w:p>
@@ -3860,10 +3881,10 @@
                 <w:szCs w:val="18"/>
               </w:rPr>
               <w:object w:dxaOrig="1440" w:dyaOrig="1440" w14:anchorId="448B0892">
-                <v:shape id="_x0000_i1157" type="#_x0000_t75" style="width:15.65pt;height:15.05pt" o:ole="">
+                <v:shape id="_x0000_i1217" type="#_x0000_t75" style="width:15.75pt;height:15pt" o:ole="">
                   <v:imagedata r:id="rId15" o:title=""/>
                 </v:shape>
-                <w:control r:id="rId44" w:name="OptionButton11113333314" w:shapeid="_x0000_i1157"/>
+                <w:control r:id="rId44" w:name="OptionButton11113333314" w:shapeid="_x0000_i1217"/>
               </w:object>
             </w:r>
           </w:p>
@@ -3894,10 +3915,10 @@
                 <w:szCs w:val="18"/>
               </w:rPr>
               <w:object w:dxaOrig="1440" w:dyaOrig="1440" w14:anchorId="0CA48179">
-                <v:shape id="_x0000_i1159" type="#_x0000_t75" style="width:15.65pt;height:15.05pt" o:ole="">
+                <v:shape id="_x0000_i1219" type="#_x0000_t75" style="width:15.75pt;height:15pt" o:ole="">
                   <v:imagedata r:id="rId17" o:title=""/>
                 </v:shape>
-                <w:control r:id="rId45" w:name="OptionButton11113333324" w:shapeid="_x0000_i1159"/>
+                <w:control r:id="rId45" w:name="OptionButton11113333324" w:shapeid="_x0000_i1219"/>
               </w:object>
             </w:r>
           </w:p>
@@ -3905,6 +3926,7 @@
         <w:tc>
           <w:tcPr>
             <w:tcW w:w="2979" w:type="dxa"/>
+            <w:vAlign w:val="center"/>
           </w:tcPr>
           <w:p>
             <w:pPr>
@@ -3925,6 +3947,7 @@
         <w:tc>
           <w:tcPr>
             <w:tcW w:w="4820" w:type="dxa"/>
+            <w:vAlign w:val="center"/>
           </w:tcPr>
           <w:p>
             <w:pPr>
@@ -3998,10 +4021,10 @@
                 <w:szCs w:val="18"/>
               </w:rPr>
               <w:object w:dxaOrig="1440" w:dyaOrig="1440" w14:anchorId="6EB5F5BF">
-                <v:shape id="_x0000_i1161" type="#_x0000_t75" style="width:15.65pt;height:15.05pt" o:ole="">
+                <v:shape id="_x0000_i1221" type="#_x0000_t75" style="width:15.75pt;height:15pt" o:ole="">
                   <v:imagedata r:id="rId15" o:title=""/>
                 </v:shape>
-                <w:control r:id="rId46" w:name="OptionButton1111333337" w:shapeid="_x0000_i1161"/>
+                <w:control r:id="rId46" w:name="OptionButton1111333337" w:shapeid="_x0000_i1221"/>
               </w:object>
             </w:r>
           </w:p>
@@ -4032,10 +4055,10 @@
                 <w:szCs w:val="18"/>
               </w:rPr>
               <w:object w:dxaOrig="1440" w:dyaOrig="1440" w14:anchorId="2FFA5ED0">
-                <v:shape id="_x0000_i1163" type="#_x0000_t75" style="width:15.65pt;height:15.05pt" o:ole="">
+                <v:shape id="_x0000_i1223" type="#_x0000_t75" style="width:15.75pt;height:15pt" o:ole="">
                   <v:imagedata r:id="rId15" o:title=""/>
                 </v:shape>
-                <w:control r:id="rId47" w:name="OptionButton11113333315" w:shapeid="_x0000_i1163"/>
+                <w:control r:id="rId47" w:name="OptionButton11113333315" w:shapeid="_x0000_i1223"/>
               </w:object>
             </w:r>
           </w:p>
@@ -4066,10 +4089,10 @@
                 <w:szCs w:val="18"/>
               </w:rPr>
               <w:object w:dxaOrig="1440" w:dyaOrig="1440" w14:anchorId="27E03F72">
-                <v:shape id="_x0000_i1165" type="#_x0000_t75" style="width:15.65pt;height:15.05pt" o:ole="">
+                <v:shape id="_x0000_i1225" type="#_x0000_t75" style="width:15.75pt;height:15pt" o:ole="">
                   <v:imagedata r:id="rId17" o:title=""/>
                 </v:shape>
-                <w:control r:id="rId48" w:name="OptionButton11113333325" w:shapeid="_x0000_i1165"/>
+                <w:control r:id="rId48" w:name="OptionButton11113333325" w:shapeid="_x0000_i1225"/>
               </w:object>
             </w:r>
           </w:p>
@@ -4077,6 +4100,7 @@
         <w:tc>
           <w:tcPr>
             <w:tcW w:w="2979" w:type="dxa"/>
+            <w:vAlign w:val="center"/>
           </w:tcPr>
           <w:p>
             <w:pPr>
@@ -4097,6 +4121,7 @@
         <w:tc>
           <w:tcPr>
             <w:tcW w:w="4820" w:type="dxa"/>
+            <w:vAlign w:val="center"/>
           </w:tcPr>
           <w:p>
             <w:pPr>
@@ -4170,10 +4195,10 @@
                 <w:szCs w:val="18"/>
               </w:rPr>
               <w:object w:dxaOrig="1440" w:dyaOrig="1440" w14:anchorId="4BE1541A">
-                <v:shape id="_x0000_i1167" type="#_x0000_t75" style="width:15.65pt;height:15.05pt" o:ole="">
+                <v:shape id="_x0000_i1227" type="#_x0000_t75" style="width:15.75pt;height:15pt" o:ole="">
                   <v:imagedata r:id="rId15" o:title=""/>
                 </v:shape>
-                <w:control r:id="rId49" w:name="OptionButton1111333338" w:shapeid="_x0000_i1167"/>
+                <w:control r:id="rId49" w:name="OptionButton1111333338" w:shapeid="_x0000_i1227"/>
               </w:object>
             </w:r>
           </w:p>
@@ -4204,10 +4229,10 @@
                 <w:szCs w:val="18"/>
               </w:rPr>
               <w:object w:dxaOrig="1440" w:dyaOrig="1440" w14:anchorId="0581EFB3">
-                <v:shape id="_x0000_i1169" type="#_x0000_t75" style="width:15.65pt;height:15.05pt" o:ole="">
+                <v:shape id="_x0000_i1229" type="#_x0000_t75" style="width:15.75pt;height:15pt" o:ole="">
                   <v:imagedata r:id="rId15" o:title=""/>
                 </v:shape>
-                <w:control r:id="rId50" w:name="OptionButton11113333316" w:shapeid="_x0000_i1169"/>
+                <w:control r:id="rId50" w:name="OptionButton11113333316" w:shapeid="_x0000_i1229"/>
               </w:object>
             </w:r>
           </w:p>
@@ -4238,10 +4263,10 @@
                 <w:szCs w:val="18"/>
               </w:rPr>
               <w:object w:dxaOrig="1440" w:dyaOrig="1440" w14:anchorId="660010BE">
-                <v:shape id="_x0000_i1171" type="#_x0000_t75" style="width:15.65pt;height:15.05pt" o:ole="">
+                <v:shape id="_x0000_i1231" type="#_x0000_t75" style="width:15.75pt;height:15pt" o:ole="">
                   <v:imagedata r:id="rId17" o:title=""/>
                 </v:shape>
-                <w:control r:id="rId51" w:name="OptionButton11113333326" w:shapeid="_x0000_i1171"/>
+                <w:control r:id="rId51" w:name="OptionButton11113333326" w:shapeid="_x0000_i1231"/>
               </w:object>
             </w:r>
           </w:p>
@@ -4249,6 +4274,7 @@
         <w:tc>
           <w:tcPr>
             <w:tcW w:w="2979" w:type="dxa"/>
+            <w:vAlign w:val="center"/>
           </w:tcPr>
           <w:p>
             <w:pPr>
@@ -4269,6 +4295,7 @@
         <w:tc>
           <w:tcPr>
             <w:tcW w:w="4820" w:type="dxa"/>
+            <w:vAlign w:val="center"/>
           </w:tcPr>
           <w:p>
             <w:pPr>
@@ -4342,10 +4369,10 @@
                 <w:szCs w:val="18"/>
               </w:rPr>
               <w:object w:dxaOrig="1440" w:dyaOrig="1440" w14:anchorId="27628739">
-                <v:shape id="_x0000_i1173" type="#_x0000_t75" style="width:15.65pt;height:15.05pt" o:ole="">
+                <v:shape id="_x0000_i1233" type="#_x0000_t75" style="width:15.75pt;height:15pt" o:ole="">
                   <v:imagedata r:id="rId15" o:title=""/>
                 </v:shape>
-                <w:control r:id="rId52" w:name="OptionButton1111333339" w:shapeid="_x0000_i1173"/>
+                <w:control r:id="rId52" w:name="OptionButton1111333339" w:shapeid="_x0000_i1233"/>
               </w:object>
             </w:r>
           </w:p>
@@ -4376,10 +4403,10 @@
                 <w:szCs w:val="18"/>
               </w:rPr>
               <w:object w:dxaOrig="1440" w:dyaOrig="1440" w14:anchorId="01A680F5">
-                <v:shape id="_x0000_i1175" type="#_x0000_t75" style="width:15.65pt;height:15.05pt" o:ole="">
+                <v:shape id="_x0000_i1235" type="#_x0000_t75" style="width:15.75pt;height:15pt" o:ole="">
                   <v:imagedata r:id="rId15" o:title=""/>
                 </v:shape>
-                <w:control r:id="rId53" w:name="OptionButton11113333317" w:shapeid="_x0000_i1175"/>
+                <w:control r:id="rId53" w:name="OptionButton11113333317" w:shapeid="_x0000_i1235"/>
               </w:object>
             </w:r>
           </w:p>
@@ -4410,10 +4437,10 @@
                 <w:szCs w:val="18"/>
               </w:rPr>
               <w:object w:dxaOrig="1440" w:dyaOrig="1440" w14:anchorId="0B03571C">
-                <v:shape id="_x0000_i1177" type="#_x0000_t75" style="width:15.65pt;height:15.05pt" o:ole="">
+                <v:shape id="_x0000_i1237" type="#_x0000_t75" style="width:15.75pt;height:15pt" o:ole="">
                   <v:imagedata r:id="rId17" o:title=""/>
                 </v:shape>
-                <w:control r:id="rId54" w:name="OptionButton11113333327" w:shapeid="_x0000_i1177"/>
+                <w:control r:id="rId54" w:name="OptionButton11113333327" w:shapeid="_x0000_i1237"/>
               </w:object>
             </w:r>
           </w:p>
@@ -4421,6 +4448,7 @@
         <w:tc>
           <w:tcPr>
             <w:tcW w:w="2979" w:type="dxa"/>
+            <w:vAlign w:val="center"/>
           </w:tcPr>
           <w:p>
             <w:pPr>
@@ -4441,6 +4469,7 @@
         <w:tc>
           <w:tcPr>
             <w:tcW w:w="4820" w:type="dxa"/>
+            <w:vAlign w:val="center"/>
           </w:tcPr>
           <w:p>
             <w:pPr>
@@ -4514,10 +4543,10 @@
                 <w:szCs w:val="18"/>
               </w:rPr>
               <w:object w:dxaOrig="1440" w:dyaOrig="1440" w14:anchorId="069D7BA2">
-                <v:shape id="_x0000_i1179" type="#_x0000_t75" style="width:15.65pt;height:15.05pt" o:ole="">
+                <v:shape id="_x0000_i1239" type="#_x0000_t75" style="width:15.75pt;height:15pt" o:ole="">
                   <v:imagedata r:id="rId15" o:title=""/>
                 </v:shape>
-                <w:control r:id="rId55" w:name="OptionButton11113333310" w:shapeid="_x0000_i1179"/>
+                <w:control r:id="rId55" w:name="OptionButton11113333310" w:shapeid="_x0000_i1239"/>
               </w:object>
             </w:r>
           </w:p>
@@ -4548,10 +4577,10 @@
                 <w:szCs w:val="18"/>
               </w:rPr>
               <w:object w:dxaOrig="1440" w:dyaOrig="1440" w14:anchorId="2C97CA07">
-                <v:shape id="_x0000_i1181" type="#_x0000_t75" style="width:15.65pt;height:15.05pt" o:ole="">
+                <v:shape id="_x0000_i1241" type="#_x0000_t75" style="width:15.75pt;height:15pt" o:ole="">
                   <v:imagedata r:id="rId15" o:title=""/>
                 </v:shape>
-                <w:control r:id="rId56" w:name="OptionButton11113333318" w:shapeid="_x0000_i1181"/>
+                <w:control r:id="rId56" w:name="OptionButton11113333318" w:shapeid="_x0000_i1241"/>
               </w:object>
             </w:r>
           </w:p>
@@ -4582,10 +4611,10 @@
                 <w:szCs w:val="18"/>
               </w:rPr>
               <w:object w:dxaOrig="1440" w:dyaOrig="1440" w14:anchorId="48484D06">
-                <v:shape id="_x0000_i1183" type="#_x0000_t75" style="width:15.65pt;height:15.05pt" o:ole="">
+                <v:shape id="_x0000_i1243" type="#_x0000_t75" style="width:15.75pt;height:15pt" o:ole="">
                   <v:imagedata r:id="rId17" o:title=""/>
                 </v:shape>
-                <w:control r:id="rId57" w:name="OptionButton11113333328" w:shapeid="_x0000_i1183"/>
+                <w:control r:id="rId57" w:name="OptionButton11113333328" w:shapeid="_x0000_i1243"/>
               </w:object>
             </w:r>
           </w:p>
@@ -4593,6 +4622,7 @@
         <w:tc>
           <w:tcPr>
             <w:tcW w:w="2979" w:type="dxa"/>
+            <w:vAlign w:val="center"/>
           </w:tcPr>
           <w:p>
             <w:pPr>
@@ -4613,6 +4643,7 @@
         <w:tc>
           <w:tcPr>
             <w:tcW w:w="4820" w:type="dxa"/>
+            <w:vAlign w:val="center"/>
           </w:tcPr>
           <w:p>
             <w:pPr>
@@ -4686,10 +4717,10 @@
                 <w:szCs w:val="18"/>
               </w:rPr>
               <w:object w:dxaOrig="1440" w:dyaOrig="1440" w14:anchorId="42954A6A">
-                <v:shape id="_x0000_i1185" type="#_x0000_t75" style="width:15.65pt;height:15.05pt" o:ole="">
+                <v:shape id="_x0000_i1245" type="#_x0000_t75" style="width:15.75pt;height:15pt" o:ole="">
                   <v:imagedata r:id="rId15" o:title=""/>
                 </v:shape>
-                <w:control r:id="rId58" w:name="OptionButton11113333320" w:shapeid="_x0000_i1185"/>
+                <w:control r:id="rId58" w:name="OptionButton11113333320" w:shapeid="_x0000_i1245"/>
               </w:object>
             </w:r>
           </w:p>
@@ -4720,10 +4751,10 @@
                 <w:szCs w:val="18"/>
               </w:rPr>
               <w:object w:dxaOrig="1440" w:dyaOrig="1440" w14:anchorId="6C62B87A">
-                <v:shape id="_x0000_i1187" type="#_x0000_t75" style="width:15.65pt;height:15.05pt" o:ole="">
+                <v:shape id="_x0000_i1247" type="#_x0000_t75" style="width:15.75pt;height:15pt" o:ole="">
                   <v:imagedata r:id="rId15" o:title=""/>
                 </v:shape>
-                <w:control r:id="rId59" w:name="OptionButton11113333319" w:shapeid="_x0000_i1187"/>
+                <w:control r:id="rId59" w:name="OptionButton11113333319" w:shapeid="_x0000_i1247"/>
               </w:object>
             </w:r>
           </w:p>
@@ -4754,10 +4785,10 @@
                 <w:szCs w:val="18"/>
               </w:rPr>
               <w:object w:dxaOrig="1440" w:dyaOrig="1440" w14:anchorId="5BC25ADC">
-                <v:shape id="_x0000_i1189" type="#_x0000_t75" style="width:15.65pt;height:15.05pt" o:ole="">
+                <v:shape id="_x0000_i1249" type="#_x0000_t75" style="width:15.75pt;height:15pt" o:ole="">
                   <v:imagedata r:id="rId17" o:title=""/>
                 </v:shape>
-                <w:control r:id="rId60" w:name="OptionButton11113333329" w:shapeid="_x0000_i1189"/>
+                <w:control r:id="rId60" w:name="OptionButton11113333329" w:shapeid="_x0000_i1249"/>
               </w:object>
             </w:r>
           </w:p>
@@ -4765,6 +4796,7 @@
         <w:tc>
           <w:tcPr>
             <w:tcW w:w="2979" w:type="dxa"/>
+            <w:vAlign w:val="center"/>
           </w:tcPr>
           <w:p>
             <w:pPr>
@@ -4785,6 +4817,7 @@
         <w:tc>
           <w:tcPr>
             <w:tcW w:w="4820" w:type="dxa"/>
+            <w:vAlign w:val="center"/>
           </w:tcPr>
           <w:p>
             <w:pPr>
@@ -4858,10 +4891,10 @@
                 <w:szCs w:val="18"/>
               </w:rPr>
               <w:object w:dxaOrig="1440" w:dyaOrig="1440" w14:anchorId="39FF4575">
-                <v:shape id="_x0000_i1191" type="#_x0000_t75" style="width:15.65pt;height:15.05pt" o:ole="">
+                <v:shape id="_x0000_i1251" type="#_x0000_t75" style="width:15.75pt;height:15pt" o:ole="">
                   <v:imagedata r:id="rId15" o:title=""/>
                 </v:shape>
-                <w:control r:id="rId61" w:name="OptionButton11113333330" w:shapeid="_x0000_i1191"/>
+                <w:control r:id="rId61" w:name="OptionButton11113333330" w:shapeid="_x0000_i1251"/>
               </w:object>
             </w:r>
           </w:p>
@@ -4892,10 +4925,10 @@
                 <w:szCs w:val="18"/>
               </w:rPr>
               <w:object w:dxaOrig="1440" w:dyaOrig="1440" w14:anchorId="6EF18C76">
-                <v:shape id="_x0000_i1193" type="#_x0000_t75" style="width:15.65pt;height:15.05pt" o:ole="">
+                <v:shape id="_x0000_i1253" type="#_x0000_t75" style="width:15.75pt;height:15pt" o:ole="">
                   <v:imagedata r:id="rId15" o:title=""/>
                 </v:shape>
-                <w:control r:id="rId62" w:name="OptionButton111133333110" w:shapeid="_x0000_i1193"/>
+                <w:control r:id="rId62" w:name="OptionButton111133333110" w:shapeid="_x0000_i1253"/>
               </w:object>
             </w:r>
           </w:p>
@@ -4926,10 +4959,10 @@
                 <w:szCs w:val="18"/>
               </w:rPr>
               <w:object w:dxaOrig="1440" w:dyaOrig="1440" w14:anchorId="65B97427">
-                <v:shape id="_x0000_i1195" type="#_x0000_t75" style="width:15.65pt;height:15.05pt" o:ole="">
+                <v:shape id="_x0000_i1255" type="#_x0000_t75" style="width:15.75pt;height:15pt" o:ole="">
                   <v:imagedata r:id="rId17" o:title=""/>
                 </v:shape>
-                <w:control r:id="rId63" w:name="OptionButton111133333210" w:shapeid="_x0000_i1195"/>
+                <w:control r:id="rId63" w:name="OptionButton111133333210" w:shapeid="_x0000_i1255"/>
               </w:object>
             </w:r>
           </w:p>
@@ -4937,6 +4970,7 @@
         <w:tc>
           <w:tcPr>
             <w:tcW w:w="2979" w:type="dxa"/>
+            <w:vAlign w:val="center"/>
           </w:tcPr>
           <w:p>
             <w:pPr>
@@ -4957,6 +4991,7 @@
         <w:tc>
           <w:tcPr>
             <w:tcW w:w="4820" w:type="dxa"/>
+            <w:vAlign w:val="center"/>
           </w:tcPr>
           <w:p>
             <w:pPr>
@@ -5030,10 +5065,10 @@
                 <w:szCs w:val="18"/>
               </w:rPr>
               <w:object w:dxaOrig="1440" w:dyaOrig="1440" w14:anchorId="74C8E80B">
-                <v:shape id="_x0000_i1197" type="#_x0000_t75" style="width:15.65pt;height:15.05pt" o:ole="">
+                <v:shape id="_x0000_i1257" type="#_x0000_t75" style="width:15.75pt;height:15pt" o:ole="">
                   <v:imagedata r:id="rId15" o:title=""/>
                 </v:shape>
-                <w:control r:id="rId64" w:name="OptionButton11113333331" w:shapeid="_x0000_i1197"/>
+                <w:control r:id="rId64" w:name="OptionButton11113333331" w:shapeid="_x0000_i1257"/>
               </w:object>
             </w:r>
           </w:p>
@@ -5064,10 +5099,10 @@
                 <w:szCs w:val="18"/>
               </w:rPr>
               <w:object w:dxaOrig="1440" w:dyaOrig="1440" w14:anchorId="36760A47">
-                <v:shape id="_x0000_i1199" type="#_x0000_t75" style="width:15.65pt;height:15.05pt" o:ole="">
+                <v:shape id="_x0000_i1259" type="#_x0000_t75" style="width:15.75pt;height:15pt" o:ole="">
                   <v:imagedata r:id="rId15" o:title=""/>
                 </v:shape>
-                <w:control r:id="rId65" w:name="OptionButton111133333111" w:shapeid="_x0000_i1199"/>
+                <w:control r:id="rId65" w:name="OptionButton111133333111" w:shapeid="_x0000_i1259"/>
               </w:object>
             </w:r>
           </w:p>
@@ -5098,10 +5133,10 @@
                 <w:szCs w:val="18"/>
               </w:rPr>
               <w:object w:dxaOrig="1440" w:dyaOrig="1440" w14:anchorId="4DD27572">
-                <v:shape id="_x0000_i1201" type="#_x0000_t75" style="width:15.65pt;height:15.05pt" o:ole="">
+                <v:shape id="_x0000_i1261" type="#_x0000_t75" style="width:15.75pt;height:15pt" o:ole="">
                   <v:imagedata r:id="rId17" o:title=""/>
                 </v:shape>
-                <w:control r:id="rId66" w:name="OptionButton111133333211" w:shapeid="_x0000_i1201"/>
+                <w:control r:id="rId66" w:name="OptionButton111133333211" w:shapeid="_x0000_i1261"/>
               </w:object>
             </w:r>
           </w:p>
@@ -5109,6 +5144,7 @@
         <w:tc>
           <w:tcPr>
             <w:tcW w:w="2979" w:type="dxa"/>
+            <w:vAlign w:val="center"/>
           </w:tcPr>
           <w:p>
             <w:pPr>
@@ -5129,6 +5165,7 @@
         <w:tc>
           <w:tcPr>
             <w:tcW w:w="4820" w:type="dxa"/>
+            <w:vAlign w:val="center"/>
           </w:tcPr>
           <w:p>
             <w:pPr>
@@ -5202,10 +5239,10 @@
                 <w:szCs w:val="18"/>
               </w:rPr>
               <w:object w:dxaOrig="1440" w:dyaOrig="1440" w14:anchorId="42861271">
-                <v:shape id="_x0000_i1203" type="#_x0000_t75" style="width:15.65pt;height:15.05pt" o:ole="">
+                <v:shape id="_x0000_i1263" type="#_x0000_t75" style="width:15.75pt;height:15pt" o:ole="">
                   <v:imagedata r:id="rId15" o:title=""/>
                 </v:shape>
-                <w:control r:id="rId67" w:name="OptionButton11113333332" w:shapeid="_x0000_i1203"/>
+                <w:control r:id="rId67" w:name="OptionButton11113333332" w:shapeid="_x0000_i1263"/>
               </w:object>
             </w:r>
           </w:p>
@@ -5236,10 +5273,10 @@
                 <w:szCs w:val="18"/>
               </w:rPr>
               <w:object w:dxaOrig="1440" w:dyaOrig="1440" w14:anchorId="050DE8B4">
-                <v:shape id="_x0000_i1205" type="#_x0000_t75" style="width:15.65pt;height:15.05pt" o:ole="">
+                <v:shape id="_x0000_i1265" type="#_x0000_t75" style="width:15.75pt;height:15pt" o:ole="">
                   <v:imagedata r:id="rId15" o:title=""/>
                 </v:shape>
-                <w:control r:id="rId68" w:name="OptionButton111133333112" w:shapeid="_x0000_i1205"/>
+                <w:control r:id="rId68" w:name="OptionButton111133333112" w:shapeid="_x0000_i1265"/>
               </w:object>
             </w:r>
           </w:p>
@@ -5270,10 +5307,10 @@
                 <w:szCs w:val="18"/>
               </w:rPr>
               <w:object w:dxaOrig="1440" w:dyaOrig="1440" w14:anchorId="2F41A69C">
-                <v:shape id="_x0000_i1207" type="#_x0000_t75" style="width:15.65pt;height:15.05pt" o:ole="">
+                <v:shape id="_x0000_i1267" type="#_x0000_t75" style="width:15.75pt;height:15pt" o:ole="">
                   <v:imagedata r:id="rId17" o:title=""/>
                 </v:shape>
-                <w:control r:id="rId69" w:name="OptionButton111133333212" w:shapeid="_x0000_i1207"/>
+                <w:control r:id="rId69" w:name="OptionButton111133333212" w:shapeid="_x0000_i1267"/>
               </w:object>
             </w:r>
           </w:p>
@@ -5281,6 +5318,7 @@
         <w:tc>
           <w:tcPr>
             <w:tcW w:w="2979" w:type="dxa"/>
+            <w:vAlign w:val="center"/>
           </w:tcPr>
           <w:p>
             <w:pPr>
@@ -5301,6 +5339,7 @@
         <w:tc>
           <w:tcPr>
             <w:tcW w:w="4820" w:type="dxa"/>
+            <w:vAlign w:val="center"/>
           </w:tcPr>
           <w:p>
             <w:pPr>
@@ -5373,11 +5412,1577 @@
                 <w:sz w:val="18"/>
                 <w:szCs w:val="18"/>
               </w:rPr>
+              <w:object w:dxaOrig="1440" w:dyaOrig="1440" w14:anchorId="4D6C7FD8">
+                <v:shape id="_x0000_i1269" type="#_x0000_t75" style="width:15.75pt;height:15pt" o:ole="">
+                  <v:imagedata r:id="rId15" o:title=""/>
+                </v:shape>
+                <w:control r:id="rId70" w:name="OptionButton1111333333311" w:shapeid="_x0000_i1269"/>
+              </w:object>
+            </w:r>
+          </w:p>
+        </w:tc>
+        <w:tc>
+          <w:tcPr>
+            <w:tcW w:w="1136" w:type="dxa"/>
+            <w:vAlign w:val="center"/>
+          </w:tcPr>
+          <w:p>
+            <w:pPr>
+              <w:pStyle w:val="TableParagraph"/>
+              <w:jc w:val="center"/>
+              <w:rPr>
+                <w:rFonts w:ascii="Times New Roman" w:hAnsi="Times New Roman" w:cs="Times New Roman"/>
+                <w:b/>
+                <w:i/>
+                <w:sz w:val="18"/>
+                <w:szCs w:val="18"/>
+              </w:rPr>
+            </w:pPr>
+            <w:r>
+              <w:rPr>
+                <w:rFonts w:ascii="Times New Roman" w:hAnsi="Times New Roman" w:cs="Times New Roman"/>
+                <w:b/>
+                <w:i/>
+                <w:sz w:val="18"/>
+                <w:szCs w:val="18"/>
+              </w:rPr>
+              <w:object w:dxaOrig="1440" w:dyaOrig="1440" w14:anchorId="54A0A4B1">
+                <v:shape id="_x0000_i1271" type="#_x0000_t75" style="width:15.75pt;height:15pt" o:ole="">
+                  <v:imagedata r:id="rId15" o:title=""/>
+                </v:shape>
+                <w:control r:id="rId71" w:name="OptionButton11113333311311" w:shapeid="_x0000_i1271"/>
+              </w:object>
+            </w:r>
+          </w:p>
+        </w:tc>
+        <w:tc>
+          <w:tcPr>
+            <w:tcW w:w="1133" w:type="dxa"/>
+            <w:vAlign w:val="center"/>
+          </w:tcPr>
+          <w:p>
+            <w:pPr>
+              <w:pStyle w:val="TableParagraph"/>
+              <w:jc w:val="center"/>
+              <w:rPr>
+                <w:rFonts w:ascii="Times New Roman" w:hAnsi="Times New Roman" w:cs="Times New Roman"/>
+                <w:b/>
+                <w:i/>
+                <w:sz w:val="18"/>
+                <w:szCs w:val="18"/>
+              </w:rPr>
+            </w:pPr>
+            <w:r>
+              <w:rPr>
+                <w:rFonts w:ascii="Times New Roman" w:hAnsi="Times New Roman" w:cs="Times New Roman"/>
+                <w:b/>
+                <w:i/>
+                <w:sz w:val="18"/>
+                <w:szCs w:val="18"/>
+              </w:rPr>
+              <w:object w:dxaOrig="1440" w:dyaOrig="1440" w14:anchorId="38227742">
+                <v:shape id="_x0000_i1273" type="#_x0000_t75" style="width:15.75pt;height:15pt" o:ole="">
+                  <v:imagedata r:id="rId17" o:title=""/>
+                </v:shape>
+                <w:control r:id="rId72" w:name="OptionButton11113333321311" w:shapeid="_x0000_i1273"/>
+              </w:object>
+            </w:r>
+          </w:p>
+        </w:tc>
+        <w:tc>
+          <w:tcPr>
+            <w:tcW w:w="2979" w:type="dxa"/>
+            <w:vAlign w:val="center"/>
+          </w:tcPr>
+          <w:p>
+            <w:pPr>
+              <w:pStyle w:val="TableParagraph"/>
+              <w:rPr>
+                <w:rFonts w:cs="Times New Roman"/>
+                <w:sz w:val="18"/>
+                <w:szCs w:val="18"/>
+              </w:rPr>
+            </w:pPr>
+          </w:p>
+        </w:tc>
+      </w:tr>
+      <w:tr>
+        <w:trPr>
+          <w:trHeight w:val="282"/>
+        </w:trPr>
+        <w:tc>
+          <w:tcPr>
+            <w:tcW w:w="4820" w:type="dxa"/>
+            <w:vAlign w:val="center"/>
+          </w:tcPr>
+          <w:p>
+            <w:pPr>
+              <w:pStyle w:val="TableParagraph"/>
+              <w:rPr>
+                <w:rFonts w:cs="Times New Roman"/>
+                <w:sz w:val="18"/>
+                <w:szCs w:val="18"/>
+              </w:rPr>
+            </w:pPr>
+          </w:p>
+        </w:tc>
+        <w:tc>
+          <w:tcPr>
+            <w:tcW w:w="1560" w:type="dxa"/>
+            <w:vAlign w:val="center"/>
+          </w:tcPr>
+          <w:p>
+            <w:pPr>
+              <w:pStyle w:val="TableParagraph"/>
+              <w:jc w:val="center"/>
+              <w:rPr>
+                <w:rFonts w:cs="Times New Roman"/>
+                <w:sz w:val="18"/>
+                <w:szCs w:val="18"/>
+              </w:rPr>
+            </w:pPr>
+          </w:p>
+        </w:tc>
+        <w:tc>
+          <w:tcPr>
+            <w:tcW w:w="1133" w:type="dxa"/>
+            <w:vAlign w:val="center"/>
+          </w:tcPr>
+          <w:p>
+            <w:pPr>
+              <w:pStyle w:val="TableParagraph"/>
+              <w:jc w:val="center"/>
+              <w:rPr>
+                <w:rFonts w:cs="Times New Roman"/>
+                <w:spacing w:val="-5"/>
+                <w:sz w:val="18"/>
+                <w:szCs w:val="18"/>
+              </w:rPr>
+            </w:pPr>
+          </w:p>
+        </w:tc>
+        <w:tc>
+          <w:tcPr>
+            <w:tcW w:w="1277" w:type="dxa"/>
+            <w:vAlign w:val="center"/>
+          </w:tcPr>
+          <w:p>
+            <w:pPr>
+              <w:pStyle w:val="TableParagraph"/>
+              <w:jc w:val="center"/>
+              <w:rPr>
+                <w:rFonts w:ascii="Times New Roman" w:hAnsi="Times New Roman" w:cs="Times New Roman"/>
+                <w:b/>
+                <w:i/>
+                <w:sz w:val="18"/>
+                <w:szCs w:val="18"/>
+              </w:rPr>
+            </w:pPr>
+            <w:r>
+              <w:rPr>
+                <w:rFonts w:ascii="Times New Roman" w:hAnsi="Times New Roman" w:cs="Times New Roman"/>
+                <w:b/>
+                <w:i/>
+                <w:sz w:val="18"/>
+                <w:szCs w:val="18"/>
+              </w:rPr>
+              <w:object w:dxaOrig="1440" w:dyaOrig="1440" w14:anchorId="498D9959">
+                <v:shape id="_x0000_i1275" type="#_x0000_t75" style="width:15.75pt;height:15pt" o:ole="">
+                  <v:imagedata r:id="rId15" o:title=""/>
+                </v:shape>
+                <w:control r:id="rId73" w:name="OptionButton1111333333312" w:shapeid="_x0000_i1275"/>
+              </w:object>
+            </w:r>
+          </w:p>
+        </w:tc>
+        <w:tc>
+          <w:tcPr>
+            <w:tcW w:w="1136" w:type="dxa"/>
+            <w:vAlign w:val="center"/>
+          </w:tcPr>
+          <w:p>
+            <w:pPr>
+              <w:pStyle w:val="TableParagraph"/>
+              <w:jc w:val="center"/>
+              <w:rPr>
+                <w:rFonts w:ascii="Times New Roman" w:hAnsi="Times New Roman" w:cs="Times New Roman"/>
+                <w:b/>
+                <w:i/>
+                <w:sz w:val="18"/>
+                <w:szCs w:val="18"/>
+              </w:rPr>
+            </w:pPr>
+            <w:r>
+              <w:rPr>
+                <w:rFonts w:ascii="Times New Roman" w:hAnsi="Times New Roman" w:cs="Times New Roman"/>
+                <w:b/>
+                <w:i/>
+                <w:sz w:val="18"/>
+                <w:szCs w:val="18"/>
+              </w:rPr>
+              <w:object w:dxaOrig="1440" w:dyaOrig="1440" w14:anchorId="49FE01F4">
+                <v:shape id="_x0000_i1277" type="#_x0000_t75" style="width:15.75pt;height:15pt" o:ole="">
+                  <v:imagedata r:id="rId15" o:title=""/>
+                </v:shape>
+                <w:control r:id="rId74" w:name="OptionButton11113333311312" w:shapeid="_x0000_i1277"/>
+              </w:object>
+            </w:r>
+          </w:p>
+        </w:tc>
+        <w:tc>
+          <w:tcPr>
+            <w:tcW w:w="1133" w:type="dxa"/>
+            <w:vAlign w:val="center"/>
+          </w:tcPr>
+          <w:p>
+            <w:pPr>
+              <w:pStyle w:val="TableParagraph"/>
+              <w:jc w:val="center"/>
+              <w:rPr>
+                <w:rFonts w:ascii="Times New Roman" w:hAnsi="Times New Roman" w:cs="Times New Roman"/>
+                <w:b/>
+                <w:i/>
+                <w:sz w:val="18"/>
+                <w:szCs w:val="18"/>
+              </w:rPr>
+            </w:pPr>
+            <w:r>
+              <w:rPr>
+                <w:rFonts w:ascii="Times New Roman" w:hAnsi="Times New Roman" w:cs="Times New Roman"/>
+                <w:b/>
+                <w:i/>
+                <w:sz w:val="18"/>
+                <w:szCs w:val="18"/>
+              </w:rPr>
+              <w:object w:dxaOrig="1440" w:dyaOrig="1440" w14:anchorId="32AF4C30">
+                <v:shape id="_x0000_i1279" type="#_x0000_t75" style="width:15.75pt;height:15pt" o:ole="">
+                  <v:imagedata r:id="rId17" o:title=""/>
+                </v:shape>
+                <w:control r:id="rId75" w:name="OptionButton11113333321312" w:shapeid="_x0000_i1279"/>
+              </w:object>
+            </w:r>
+          </w:p>
+        </w:tc>
+        <w:tc>
+          <w:tcPr>
+            <w:tcW w:w="2979" w:type="dxa"/>
+            <w:vAlign w:val="center"/>
+          </w:tcPr>
+          <w:p>
+            <w:pPr>
+              <w:pStyle w:val="TableParagraph"/>
+              <w:rPr>
+                <w:rFonts w:cs="Times New Roman"/>
+                <w:sz w:val="18"/>
+                <w:szCs w:val="18"/>
+              </w:rPr>
+            </w:pPr>
+          </w:p>
+        </w:tc>
+      </w:tr>
+      <w:tr>
+        <w:trPr>
+          <w:trHeight w:val="282"/>
+        </w:trPr>
+        <w:tc>
+          <w:tcPr>
+            <w:tcW w:w="4820" w:type="dxa"/>
+            <w:vAlign w:val="center"/>
+          </w:tcPr>
+          <w:p>
+            <w:pPr>
+              <w:pStyle w:val="TableParagraph"/>
+              <w:rPr>
+                <w:rFonts w:cs="Times New Roman"/>
+                <w:sz w:val="18"/>
+                <w:szCs w:val="18"/>
+              </w:rPr>
+            </w:pPr>
+          </w:p>
+        </w:tc>
+        <w:tc>
+          <w:tcPr>
+            <w:tcW w:w="1560" w:type="dxa"/>
+            <w:vAlign w:val="center"/>
+          </w:tcPr>
+          <w:p>
+            <w:pPr>
+              <w:pStyle w:val="TableParagraph"/>
+              <w:jc w:val="center"/>
+              <w:rPr>
+                <w:rFonts w:cs="Times New Roman"/>
+                <w:sz w:val="18"/>
+                <w:szCs w:val="18"/>
+              </w:rPr>
+            </w:pPr>
+          </w:p>
+        </w:tc>
+        <w:tc>
+          <w:tcPr>
+            <w:tcW w:w="1133" w:type="dxa"/>
+            <w:vAlign w:val="center"/>
+          </w:tcPr>
+          <w:p>
+            <w:pPr>
+              <w:pStyle w:val="TableParagraph"/>
+              <w:jc w:val="center"/>
+              <w:rPr>
+                <w:rFonts w:cs="Times New Roman"/>
+                <w:spacing w:val="-5"/>
+                <w:sz w:val="18"/>
+                <w:szCs w:val="18"/>
+              </w:rPr>
+            </w:pPr>
+          </w:p>
+        </w:tc>
+        <w:tc>
+          <w:tcPr>
+            <w:tcW w:w="1277" w:type="dxa"/>
+            <w:vAlign w:val="center"/>
+          </w:tcPr>
+          <w:p>
+            <w:pPr>
+              <w:pStyle w:val="TableParagraph"/>
+              <w:jc w:val="center"/>
+              <w:rPr>
+                <w:rFonts w:ascii="Times New Roman" w:hAnsi="Times New Roman" w:cs="Times New Roman"/>
+                <w:b/>
+                <w:i/>
+                <w:sz w:val="18"/>
+                <w:szCs w:val="18"/>
+              </w:rPr>
+            </w:pPr>
+            <w:r>
+              <w:rPr>
+                <w:rFonts w:ascii="Times New Roman" w:hAnsi="Times New Roman" w:cs="Times New Roman"/>
+                <w:b/>
+                <w:i/>
+                <w:sz w:val="18"/>
+                <w:szCs w:val="18"/>
+              </w:rPr>
+              <w:object w:dxaOrig="1440" w:dyaOrig="1440" w14:anchorId="5DE9E77E">
+                <v:shape id="_x0000_i1281" type="#_x0000_t75" style="width:15.75pt;height:15pt" o:ole="">
+                  <v:imagedata r:id="rId15" o:title=""/>
+                </v:shape>
+                <w:control r:id="rId76" w:name="OptionButton11113333333110" w:shapeid="_x0000_i1281"/>
+              </w:object>
+            </w:r>
+          </w:p>
+        </w:tc>
+        <w:tc>
+          <w:tcPr>
+            <w:tcW w:w="1136" w:type="dxa"/>
+            <w:vAlign w:val="center"/>
+          </w:tcPr>
+          <w:p>
+            <w:pPr>
+              <w:pStyle w:val="TableParagraph"/>
+              <w:jc w:val="center"/>
+              <w:rPr>
+                <w:rFonts w:ascii="Times New Roman" w:hAnsi="Times New Roman" w:cs="Times New Roman"/>
+                <w:b/>
+                <w:i/>
+                <w:sz w:val="18"/>
+                <w:szCs w:val="18"/>
+              </w:rPr>
+            </w:pPr>
+            <w:r>
+              <w:rPr>
+                <w:rFonts w:ascii="Times New Roman" w:hAnsi="Times New Roman" w:cs="Times New Roman"/>
+                <w:b/>
+                <w:i/>
+                <w:sz w:val="18"/>
+                <w:szCs w:val="18"/>
+              </w:rPr>
+              <w:object w:dxaOrig="1440" w:dyaOrig="1440" w14:anchorId="75AC2C82">
+                <v:shape id="_x0000_i1283" type="#_x0000_t75" style="width:15.75pt;height:15pt" o:ole="">
+                  <v:imagedata r:id="rId15" o:title=""/>
+                </v:shape>
+                <w:control r:id="rId77" w:name="OptionButton111133333113110" w:shapeid="_x0000_i1283"/>
+              </w:object>
+            </w:r>
+          </w:p>
+        </w:tc>
+        <w:tc>
+          <w:tcPr>
+            <w:tcW w:w="1133" w:type="dxa"/>
+            <w:vAlign w:val="center"/>
+          </w:tcPr>
+          <w:p>
+            <w:pPr>
+              <w:pStyle w:val="TableParagraph"/>
+              <w:jc w:val="center"/>
+              <w:rPr>
+                <w:rFonts w:ascii="Times New Roman" w:hAnsi="Times New Roman" w:cs="Times New Roman"/>
+                <w:b/>
+                <w:i/>
+                <w:sz w:val="18"/>
+                <w:szCs w:val="18"/>
+              </w:rPr>
+            </w:pPr>
+            <w:r>
+              <w:rPr>
+                <w:rFonts w:ascii="Times New Roman" w:hAnsi="Times New Roman" w:cs="Times New Roman"/>
+                <w:b/>
+                <w:i/>
+                <w:sz w:val="18"/>
+                <w:szCs w:val="18"/>
+              </w:rPr>
+              <w:object w:dxaOrig="1440" w:dyaOrig="1440" w14:anchorId="1AD11FFD">
+                <v:shape id="_x0000_i1285" type="#_x0000_t75" style="width:15.75pt;height:15pt" o:ole="">
+                  <v:imagedata r:id="rId17" o:title=""/>
+                </v:shape>
+                <w:control r:id="rId78" w:name="OptionButton111133333213110" w:shapeid="_x0000_i1285"/>
+              </w:object>
+            </w:r>
+          </w:p>
+        </w:tc>
+        <w:tc>
+          <w:tcPr>
+            <w:tcW w:w="2979" w:type="dxa"/>
+            <w:vAlign w:val="center"/>
+          </w:tcPr>
+          <w:p>
+            <w:pPr>
+              <w:pStyle w:val="TableParagraph"/>
+              <w:rPr>
+                <w:rFonts w:cs="Times New Roman"/>
+                <w:sz w:val="18"/>
+                <w:szCs w:val="18"/>
+              </w:rPr>
+            </w:pPr>
+          </w:p>
+        </w:tc>
+      </w:tr>
+      <w:tr>
+        <w:trPr>
+          <w:trHeight w:val="282"/>
+        </w:trPr>
+        <w:tc>
+          <w:tcPr>
+            <w:tcW w:w="4820" w:type="dxa"/>
+            <w:vAlign w:val="center"/>
+          </w:tcPr>
+          <w:p>
+            <w:pPr>
+              <w:pStyle w:val="TableParagraph"/>
+              <w:rPr>
+                <w:rFonts w:cs="Times New Roman"/>
+                <w:sz w:val="18"/>
+                <w:szCs w:val="18"/>
+              </w:rPr>
+            </w:pPr>
+          </w:p>
+        </w:tc>
+        <w:tc>
+          <w:tcPr>
+            <w:tcW w:w="1560" w:type="dxa"/>
+            <w:vAlign w:val="center"/>
+          </w:tcPr>
+          <w:p>
+            <w:pPr>
+              <w:pStyle w:val="TableParagraph"/>
+              <w:jc w:val="center"/>
+              <w:rPr>
+                <w:rFonts w:cs="Times New Roman"/>
+                <w:sz w:val="18"/>
+                <w:szCs w:val="18"/>
+              </w:rPr>
+            </w:pPr>
+          </w:p>
+        </w:tc>
+        <w:tc>
+          <w:tcPr>
+            <w:tcW w:w="1133" w:type="dxa"/>
+            <w:vAlign w:val="center"/>
+          </w:tcPr>
+          <w:p>
+            <w:pPr>
+              <w:pStyle w:val="TableParagraph"/>
+              <w:jc w:val="center"/>
+              <w:rPr>
+                <w:rFonts w:cs="Times New Roman"/>
+                <w:spacing w:val="-5"/>
+                <w:sz w:val="18"/>
+                <w:szCs w:val="18"/>
+              </w:rPr>
+            </w:pPr>
+          </w:p>
+        </w:tc>
+        <w:tc>
+          <w:tcPr>
+            <w:tcW w:w="1277" w:type="dxa"/>
+            <w:vAlign w:val="center"/>
+          </w:tcPr>
+          <w:p>
+            <w:pPr>
+              <w:pStyle w:val="TableParagraph"/>
+              <w:jc w:val="center"/>
+              <w:rPr>
+                <w:rFonts w:ascii="Times New Roman" w:hAnsi="Times New Roman" w:cs="Times New Roman"/>
+                <w:b/>
+                <w:i/>
+                <w:sz w:val="18"/>
+                <w:szCs w:val="18"/>
+              </w:rPr>
+            </w:pPr>
+            <w:r>
+              <w:rPr>
+                <w:rFonts w:ascii="Times New Roman" w:hAnsi="Times New Roman" w:cs="Times New Roman"/>
+                <w:b/>
+                <w:i/>
+                <w:sz w:val="18"/>
+                <w:szCs w:val="18"/>
+              </w:rPr>
+              <w:object w:dxaOrig="1440" w:dyaOrig="1440" w14:anchorId="15C98625">
+                <v:shape id="_x0000_i1287" type="#_x0000_t75" style="width:15.75pt;height:15pt" o:ole="">
+                  <v:imagedata r:id="rId15" o:title=""/>
+                </v:shape>
+                <w:control r:id="rId79" w:name="OptionButton1111333333319" w:shapeid="_x0000_i1287"/>
+              </w:object>
+            </w:r>
+          </w:p>
+        </w:tc>
+        <w:tc>
+          <w:tcPr>
+            <w:tcW w:w="1136" w:type="dxa"/>
+            <w:vAlign w:val="center"/>
+          </w:tcPr>
+          <w:p>
+            <w:pPr>
+              <w:pStyle w:val="TableParagraph"/>
+              <w:jc w:val="center"/>
+              <w:rPr>
+                <w:rFonts w:ascii="Times New Roman" w:hAnsi="Times New Roman" w:cs="Times New Roman"/>
+                <w:b/>
+                <w:i/>
+                <w:sz w:val="18"/>
+                <w:szCs w:val="18"/>
+              </w:rPr>
+            </w:pPr>
+            <w:r>
+              <w:rPr>
+                <w:rFonts w:ascii="Times New Roman" w:hAnsi="Times New Roman" w:cs="Times New Roman"/>
+                <w:b/>
+                <w:i/>
+                <w:sz w:val="18"/>
+                <w:szCs w:val="18"/>
+              </w:rPr>
+              <w:object w:dxaOrig="1440" w:dyaOrig="1440" w14:anchorId="04211A0E">
+                <v:shape id="_x0000_i1289" type="#_x0000_t75" style="width:15.75pt;height:15pt" o:ole="">
+                  <v:imagedata r:id="rId15" o:title=""/>
+                </v:shape>
+                <w:control r:id="rId80" w:name="OptionButton11113333311319" w:shapeid="_x0000_i1289"/>
+              </w:object>
+            </w:r>
+          </w:p>
+        </w:tc>
+        <w:tc>
+          <w:tcPr>
+            <w:tcW w:w="1133" w:type="dxa"/>
+            <w:vAlign w:val="center"/>
+          </w:tcPr>
+          <w:p>
+            <w:pPr>
+              <w:pStyle w:val="TableParagraph"/>
+              <w:jc w:val="center"/>
+              <w:rPr>
+                <w:rFonts w:ascii="Times New Roman" w:hAnsi="Times New Roman" w:cs="Times New Roman"/>
+                <w:b/>
+                <w:i/>
+                <w:sz w:val="18"/>
+                <w:szCs w:val="18"/>
+              </w:rPr>
+            </w:pPr>
+            <w:r>
+              <w:rPr>
+                <w:rFonts w:ascii="Times New Roman" w:hAnsi="Times New Roman" w:cs="Times New Roman"/>
+                <w:b/>
+                <w:i/>
+                <w:sz w:val="18"/>
+                <w:szCs w:val="18"/>
+              </w:rPr>
+              <w:object w:dxaOrig="1440" w:dyaOrig="1440" w14:anchorId="352AF54C">
+                <v:shape id="_x0000_i1291" type="#_x0000_t75" style="width:15.75pt;height:15pt" o:ole="">
+                  <v:imagedata r:id="rId17" o:title=""/>
+                </v:shape>
+                <w:control r:id="rId81" w:name="OptionButton11113333321319" w:shapeid="_x0000_i1291"/>
+              </w:object>
+            </w:r>
+          </w:p>
+        </w:tc>
+        <w:tc>
+          <w:tcPr>
+            <w:tcW w:w="2979" w:type="dxa"/>
+            <w:vAlign w:val="center"/>
+          </w:tcPr>
+          <w:p>
+            <w:pPr>
+              <w:pStyle w:val="TableParagraph"/>
+              <w:rPr>
+                <w:rFonts w:cs="Times New Roman"/>
+                <w:sz w:val="18"/>
+                <w:szCs w:val="18"/>
+              </w:rPr>
+            </w:pPr>
+          </w:p>
+        </w:tc>
+      </w:tr>
+      <w:tr>
+        <w:trPr>
+          <w:trHeight w:val="282"/>
+        </w:trPr>
+        <w:tc>
+          <w:tcPr>
+            <w:tcW w:w="4820" w:type="dxa"/>
+            <w:vAlign w:val="center"/>
+          </w:tcPr>
+          <w:p>
+            <w:pPr>
+              <w:pStyle w:val="TableParagraph"/>
+              <w:rPr>
+                <w:rFonts w:cs="Times New Roman"/>
+                <w:sz w:val="18"/>
+                <w:szCs w:val="18"/>
+              </w:rPr>
+            </w:pPr>
+          </w:p>
+        </w:tc>
+        <w:tc>
+          <w:tcPr>
+            <w:tcW w:w="1560" w:type="dxa"/>
+            <w:vAlign w:val="center"/>
+          </w:tcPr>
+          <w:p>
+            <w:pPr>
+              <w:pStyle w:val="TableParagraph"/>
+              <w:jc w:val="center"/>
+              <w:rPr>
+                <w:rFonts w:cs="Times New Roman"/>
+                <w:sz w:val="18"/>
+                <w:szCs w:val="18"/>
+              </w:rPr>
+            </w:pPr>
+          </w:p>
+        </w:tc>
+        <w:tc>
+          <w:tcPr>
+            <w:tcW w:w="1133" w:type="dxa"/>
+            <w:vAlign w:val="center"/>
+          </w:tcPr>
+          <w:p>
+            <w:pPr>
+              <w:pStyle w:val="TableParagraph"/>
+              <w:jc w:val="center"/>
+              <w:rPr>
+                <w:rFonts w:cs="Times New Roman"/>
+                <w:spacing w:val="-5"/>
+                <w:sz w:val="18"/>
+                <w:szCs w:val="18"/>
+              </w:rPr>
+            </w:pPr>
+          </w:p>
+        </w:tc>
+        <w:tc>
+          <w:tcPr>
+            <w:tcW w:w="1277" w:type="dxa"/>
+            <w:vAlign w:val="center"/>
+          </w:tcPr>
+          <w:p>
+            <w:pPr>
+              <w:pStyle w:val="TableParagraph"/>
+              <w:jc w:val="center"/>
+              <w:rPr>
+                <w:rFonts w:ascii="Times New Roman" w:hAnsi="Times New Roman" w:cs="Times New Roman"/>
+                <w:b/>
+                <w:i/>
+                <w:sz w:val="18"/>
+                <w:szCs w:val="18"/>
+              </w:rPr>
+            </w:pPr>
+            <w:r>
+              <w:rPr>
+                <w:rFonts w:ascii="Times New Roman" w:hAnsi="Times New Roman" w:cs="Times New Roman"/>
+                <w:b/>
+                <w:i/>
+                <w:sz w:val="18"/>
+                <w:szCs w:val="18"/>
+              </w:rPr>
+              <w:object w:dxaOrig="1440" w:dyaOrig="1440" w14:anchorId="4AFD65D0">
+                <v:shape id="_x0000_i1293" type="#_x0000_t75" style="width:15.75pt;height:15pt" o:ole="">
+                  <v:imagedata r:id="rId15" o:title=""/>
+                </v:shape>
+                <w:control r:id="rId82" w:name="OptionButton1111333333318" w:shapeid="_x0000_i1293"/>
+              </w:object>
+            </w:r>
+          </w:p>
+        </w:tc>
+        <w:tc>
+          <w:tcPr>
+            <w:tcW w:w="1136" w:type="dxa"/>
+            <w:vAlign w:val="center"/>
+          </w:tcPr>
+          <w:p>
+            <w:pPr>
+              <w:pStyle w:val="TableParagraph"/>
+              <w:jc w:val="center"/>
+              <w:rPr>
+                <w:rFonts w:ascii="Times New Roman" w:hAnsi="Times New Roman" w:cs="Times New Roman"/>
+                <w:b/>
+                <w:i/>
+                <w:sz w:val="18"/>
+                <w:szCs w:val="18"/>
+              </w:rPr>
+            </w:pPr>
+            <w:r>
+              <w:rPr>
+                <w:rFonts w:ascii="Times New Roman" w:hAnsi="Times New Roman" w:cs="Times New Roman"/>
+                <w:b/>
+                <w:i/>
+                <w:sz w:val="18"/>
+                <w:szCs w:val="18"/>
+              </w:rPr>
+              <w:object w:dxaOrig="1440" w:dyaOrig="1440" w14:anchorId="53C1CF0D">
+                <v:shape id="_x0000_i1295" type="#_x0000_t75" style="width:15.75pt;height:15pt" o:ole="">
+                  <v:imagedata r:id="rId15" o:title=""/>
+                </v:shape>
+                <w:control r:id="rId83" w:name="OptionButton11113333311318" w:shapeid="_x0000_i1295"/>
+              </w:object>
+            </w:r>
+          </w:p>
+        </w:tc>
+        <w:tc>
+          <w:tcPr>
+            <w:tcW w:w="1133" w:type="dxa"/>
+            <w:vAlign w:val="center"/>
+          </w:tcPr>
+          <w:p>
+            <w:pPr>
+              <w:pStyle w:val="TableParagraph"/>
+              <w:jc w:val="center"/>
+              <w:rPr>
+                <w:rFonts w:ascii="Times New Roman" w:hAnsi="Times New Roman" w:cs="Times New Roman"/>
+                <w:b/>
+                <w:i/>
+                <w:sz w:val="18"/>
+                <w:szCs w:val="18"/>
+              </w:rPr>
+            </w:pPr>
+            <w:r>
+              <w:rPr>
+                <w:rFonts w:ascii="Times New Roman" w:hAnsi="Times New Roman" w:cs="Times New Roman"/>
+                <w:b/>
+                <w:i/>
+                <w:sz w:val="18"/>
+                <w:szCs w:val="18"/>
+              </w:rPr>
+              <w:object w:dxaOrig="1440" w:dyaOrig="1440" w14:anchorId="6FA5DC7E">
+                <v:shape id="_x0000_i1297" type="#_x0000_t75" style="width:15.75pt;height:15pt" o:ole="">
+                  <v:imagedata r:id="rId17" o:title=""/>
+                </v:shape>
+                <w:control r:id="rId84" w:name="OptionButton11113333321318" w:shapeid="_x0000_i1297"/>
+              </w:object>
+            </w:r>
+          </w:p>
+        </w:tc>
+        <w:tc>
+          <w:tcPr>
+            <w:tcW w:w="2979" w:type="dxa"/>
+            <w:vAlign w:val="center"/>
+          </w:tcPr>
+          <w:p>
+            <w:pPr>
+              <w:pStyle w:val="TableParagraph"/>
+              <w:rPr>
+                <w:rFonts w:cs="Times New Roman"/>
+                <w:sz w:val="18"/>
+                <w:szCs w:val="18"/>
+              </w:rPr>
+            </w:pPr>
+          </w:p>
+        </w:tc>
+      </w:tr>
+      <w:tr>
+        <w:trPr>
+          <w:trHeight w:val="282"/>
+        </w:trPr>
+        <w:tc>
+          <w:tcPr>
+            <w:tcW w:w="4820" w:type="dxa"/>
+            <w:vAlign w:val="center"/>
+          </w:tcPr>
+          <w:p>
+            <w:pPr>
+              <w:pStyle w:val="TableParagraph"/>
+              <w:rPr>
+                <w:rFonts w:cs="Times New Roman"/>
+                <w:sz w:val="18"/>
+                <w:szCs w:val="18"/>
+              </w:rPr>
+            </w:pPr>
+          </w:p>
+        </w:tc>
+        <w:tc>
+          <w:tcPr>
+            <w:tcW w:w="1560" w:type="dxa"/>
+            <w:vAlign w:val="center"/>
+          </w:tcPr>
+          <w:p>
+            <w:pPr>
+              <w:pStyle w:val="TableParagraph"/>
+              <w:jc w:val="center"/>
+              <w:rPr>
+                <w:rFonts w:cs="Times New Roman"/>
+                <w:sz w:val="18"/>
+                <w:szCs w:val="18"/>
+              </w:rPr>
+            </w:pPr>
+          </w:p>
+        </w:tc>
+        <w:tc>
+          <w:tcPr>
+            <w:tcW w:w="1133" w:type="dxa"/>
+            <w:vAlign w:val="center"/>
+          </w:tcPr>
+          <w:p>
+            <w:pPr>
+              <w:pStyle w:val="TableParagraph"/>
+              <w:jc w:val="center"/>
+              <w:rPr>
+                <w:rFonts w:cs="Times New Roman"/>
+                <w:spacing w:val="-5"/>
+                <w:sz w:val="18"/>
+                <w:szCs w:val="18"/>
+              </w:rPr>
+            </w:pPr>
+          </w:p>
+        </w:tc>
+        <w:tc>
+          <w:tcPr>
+            <w:tcW w:w="1277" w:type="dxa"/>
+            <w:vAlign w:val="center"/>
+          </w:tcPr>
+          <w:p>
+            <w:pPr>
+              <w:pStyle w:val="TableParagraph"/>
+              <w:jc w:val="center"/>
+              <w:rPr>
+                <w:rFonts w:ascii="Times New Roman" w:hAnsi="Times New Roman" w:cs="Times New Roman"/>
+                <w:b/>
+                <w:i/>
+                <w:sz w:val="18"/>
+                <w:szCs w:val="18"/>
+              </w:rPr>
+            </w:pPr>
+            <w:r>
+              <w:rPr>
+                <w:rFonts w:ascii="Times New Roman" w:hAnsi="Times New Roman" w:cs="Times New Roman"/>
+                <w:b/>
+                <w:i/>
+                <w:sz w:val="18"/>
+                <w:szCs w:val="18"/>
+              </w:rPr>
+              <w:object w:dxaOrig="1440" w:dyaOrig="1440" w14:anchorId="72067F3D">
+                <v:shape id="_x0000_i1299" type="#_x0000_t75" style="width:15.75pt;height:15pt" o:ole="">
+                  <v:imagedata r:id="rId15" o:title=""/>
+                </v:shape>
+                <w:control r:id="rId85" w:name="OptionButton1111333333317" w:shapeid="_x0000_i1299"/>
+              </w:object>
+            </w:r>
+          </w:p>
+        </w:tc>
+        <w:tc>
+          <w:tcPr>
+            <w:tcW w:w="1136" w:type="dxa"/>
+            <w:vAlign w:val="center"/>
+          </w:tcPr>
+          <w:p>
+            <w:pPr>
+              <w:pStyle w:val="TableParagraph"/>
+              <w:jc w:val="center"/>
+              <w:rPr>
+                <w:rFonts w:ascii="Times New Roman" w:hAnsi="Times New Roman" w:cs="Times New Roman"/>
+                <w:b/>
+                <w:i/>
+                <w:sz w:val="18"/>
+                <w:szCs w:val="18"/>
+              </w:rPr>
+            </w:pPr>
+            <w:r>
+              <w:rPr>
+                <w:rFonts w:ascii="Times New Roman" w:hAnsi="Times New Roman" w:cs="Times New Roman"/>
+                <w:b/>
+                <w:i/>
+                <w:sz w:val="18"/>
+                <w:szCs w:val="18"/>
+              </w:rPr>
+              <w:object w:dxaOrig="1440" w:dyaOrig="1440" w14:anchorId="4AF69F06">
+                <v:shape id="_x0000_i1301" type="#_x0000_t75" style="width:15.75pt;height:15pt" o:ole="">
+                  <v:imagedata r:id="rId15" o:title=""/>
+                </v:shape>
+                <w:control r:id="rId86" w:name="OptionButton11113333311317" w:shapeid="_x0000_i1301"/>
+              </w:object>
+            </w:r>
+          </w:p>
+        </w:tc>
+        <w:tc>
+          <w:tcPr>
+            <w:tcW w:w="1133" w:type="dxa"/>
+            <w:vAlign w:val="center"/>
+          </w:tcPr>
+          <w:p>
+            <w:pPr>
+              <w:pStyle w:val="TableParagraph"/>
+              <w:jc w:val="center"/>
+              <w:rPr>
+                <w:rFonts w:ascii="Times New Roman" w:hAnsi="Times New Roman" w:cs="Times New Roman"/>
+                <w:b/>
+                <w:i/>
+                <w:sz w:val="18"/>
+                <w:szCs w:val="18"/>
+              </w:rPr>
+            </w:pPr>
+            <w:r>
+              <w:rPr>
+                <w:rFonts w:ascii="Times New Roman" w:hAnsi="Times New Roman" w:cs="Times New Roman"/>
+                <w:b/>
+                <w:i/>
+                <w:sz w:val="18"/>
+                <w:szCs w:val="18"/>
+              </w:rPr>
+              <w:object w:dxaOrig="1440" w:dyaOrig="1440" w14:anchorId="0986A902">
+                <v:shape id="_x0000_i1303" type="#_x0000_t75" style="width:15.75pt;height:15pt" o:ole="">
+                  <v:imagedata r:id="rId17" o:title=""/>
+                </v:shape>
+                <w:control r:id="rId87" w:name="OptionButton11113333321317" w:shapeid="_x0000_i1303"/>
+              </w:object>
+            </w:r>
+          </w:p>
+        </w:tc>
+        <w:tc>
+          <w:tcPr>
+            <w:tcW w:w="2979" w:type="dxa"/>
+            <w:vAlign w:val="center"/>
+          </w:tcPr>
+          <w:p>
+            <w:pPr>
+              <w:pStyle w:val="TableParagraph"/>
+              <w:rPr>
+                <w:rFonts w:cs="Times New Roman"/>
+                <w:sz w:val="18"/>
+                <w:szCs w:val="18"/>
+              </w:rPr>
+            </w:pPr>
+          </w:p>
+        </w:tc>
+      </w:tr>
+      <w:tr>
+        <w:trPr>
+          <w:trHeight w:val="282"/>
+        </w:trPr>
+        <w:tc>
+          <w:tcPr>
+            <w:tcW w:w="4820" w:type="dxa"/>
+            <w:vAlign w:val="center"/>
+          </w:tcPr>
+          <w:p>
+            <w:pPr>
+              <w:pStyle w:val="TableParagraph"/>
+              <w:rPr>
+                <w:rFonts w:cs="Times New Roman"/>
+                <w:sz w:val="18"/>
+                <w:szCs w:val="18"/>
+              </w:rPr>
+            </w:pPr>
+          </w:p>
+        </w:tc>
+        <w:tc>
+          <w:tcPr>
+            <w:tcW w:w="1560" w:type="dxa"/>
+            <w:vAlign w:val="center"/>
+          </w:tcPr>
+          <w:p>
+            <w:pPr>
+              <w:pStyle w:val="TableParagraph"/>
+              <w:jc w:val="center"/>
+              <w:rPr>
+                <w:rFonts w:cs="Times New Roman"/>
+                <w:sz w:val="18"/>
+                <w:szCs w:val="18"/>
+              </w:rPr>
+            </w:pPr>
+          </w:p>
+        </w:tc>
+        <w:tc>
+          <w:tcPr>
+            <w:tcW w:w="1133" w:type="dxa"/>
+            <w:vAlign w:val="center"/>
+          </w:tcPr>
+          <w:p>
+            <w:pPr>
+              <w:pStyle w:val="TableParagraph"/>
+              <w:jc w:val="center"/>
+              <w:rPr>
+                <w:rFonts w:cs="Times New Roman"/>
+                <w:spacing w:val="-5"/>
+                <w:sz w:val="18"/>
+                <w:szCs w:val="18"/>
+              </w:rPr>
+            </w:pPr>
+          </w:p>
+        </w:tc>
+        <w:tc>
+          <w:tcPr>
+            <w:tcW w:w="1277" w:type="dxa"/>
+            <w:vAlign w:val="center"/>
+          </w:tcPr>
+          <w:p>
+            <w:pPr>
+              <w:pStyle w:val="TableParagraph"/>
+              <w:jc w:val="center"/>
+              <w:rPr>
+                <w:rFonts w:ascii="Times New Roman" w:hAnsi="Times New Roman" w:cs="Times New Roman"/>
+                <w:b/>
+                <w:i/>
+                <w:sz w:val="18"/>
+                <w:szCs w:val="18"/>
+              </w:rPr>
+            </w:pPr>
+            <w:r>
+              <w:rPr>
+                <w:rFonts w:ascii="Times New Roman" w:hAnsi="Times New Roman" w:cs="Times New Roman"/>
+                <w:b/>
+                <w:i/>
+                <w:sz w:val="18"/>
+                <w:szCs w:val="18"/>
+              </w:rPr>
+              <w:object w:dxaOrig="1440" w:dyaOrig="1440" w14:anchorId="23D9D7F4">
+                <v:shape id="_x0000_i1305" type="#_x0000_t75" style="width:15.75pt;height:15pt" o:ole="">
+                  <v:imagedata r:id="rId15" o:title=""/>
+                </v:shape>
+                <w:control r:id="rId88" w:name="OptionButton1111333333315" w:shapeid="_x0000_i1305"/>
+              </w:object>
+            </w:r>
+          </w:p>
+        </w:tc>
+        <w:tc>
+          <w:tcPr>
+            <w:tcW w:w="1136" w:type="dxa"/>
+            <w:vAlign w:val="center"/>
+          </w:tcPr>
+          <w:p>
+            <w:pPr>
+              <w:pStyle w:val="TableParagraph"/>
+              <w:jc w:val="center"/>
+              <w:rPr>
+                <w:rFonts w:ascii="Times New Roman" w:hAnsi="Times New Roman" w:cs="Times New Roman"/>
+                <w:b/>
+                <w:i/>
+                <w:sz w:val="18"/>
+                <w:szCs w:val="18"/>
+              </w:rPr>
+            </w:pPr>
+            <w:r>
+              <w:rPr>
+                <w:rFonts w:ascii="Times New Roman" w:hAnsi="Times New Roman" w:cs="Times New Roman"/>
+                <w:b/>
+                <w:i/>
+                <w:sz w:val="18"/>
+                <w:szCs w:val="18"/>
+              </w:rPr>
+              <w:object w:dxaOrig="1440" w:dyaOrig="1440" w14:anchorId="338DFD20">
+                <v:shape id="_x0000_i1307" type="#_x0000_t75" style="width:15.75pt;height:15pt" o:ole="">
+                  <v:imagedata r:id="rId15" o:title=""/>
+                </v:shape>
+                <w:control r:id="rId89" w:name="OptionButton11113333311315" w:shapeid="_x0000_i1307"/>
+              </w:object>
+            </w:r>
+          </w:p>
+        </w:tc>
+        <w:tc>
+          <w:tcPr>
+            <w:tcW w:w="1133" w:type="dxa"/>
+            <w:vAlign w:val="center"/>
+          </w:tcPr>
+          <w:p>
+            <w:pPr>
+              <w:pStyle w:val="TableParagraph"/>
+              <w:jc w:val="center"/>
+              <w:rPr>
+                <w:rFonts w:ascii="Times New Roman" w:hAnsi="Times New Roman" w:cs="Times New Roman"/>
+                <w:b/>
+                <w:i/>
+                <w:sz w:val="18"/>
+                <w:szCs w:val="18"/>
+              </w:rPr>
+            </w:pPr>
+            <w:r>
+              <w:rPr>
+                <w:rFonts w:ascii="Times New Roman" w:hAnsi="Times New Roman" w:cs="Times New Roman"/>
+                <w:b/>
+                <w:i/>
+                <w:sz w:val="18"/>
+                <w:szCs w:val="18"/>
+              </w:rPr>
+              <w:object w:dxaOrig="1440" w:dyaOrig="1440" w14:anchorId="1EF14C6C">
+                <v:shape id="_x0000_i1309" type="#_x0000_t75" style="width:15.75pt;height:15pt" o:ole="">
+                  <v:imagedata r:id="rId17" o:title=""/>
+                </v:shape>
+                <w:control r:id="rId90" w:name="OptionButton11113333321315" w:shapeid="_x0000_i1309"/>
+              </w:object>
+            </w:r>
+          </w:p>
+        </w:tc>
+        <w:tc>
+          <w:tcPr>
+            <w:tcW w:w="2979" w:type="dxa"/>
+            <w:vAlign w:val="center"/>
+          </w:tcPr>
+          <w:p>
+            <w:pPr>
+              <w:pStyle w:val="TableParagraph"/>
+              <w:rPr>
+                <w:rFonts w:cs="Times New Roman"/>
+                <w:sz w:val="18"/>
+                <w:szCs w:val="18"/>
+              </w:rPr>
+            </w:pPr>
+          </w:p>
+        </w:tc>
+      </w:tr>
+      <w:tr>
+        <w:trPr>
+          <w:trHeight w:val="282"/>
+        </w:trPr>
+        <w:tc>
+          <w:tcPr>
+            <w:tcW w:w="4820" w:type="dxa"/>
+            <w:vAlign w:val="center"/>
+          </w:tcPr>
+          <w:p>
+            <w:pPr>
+              <w:pStyle w:val="TableParagraph"/>
+              <w:rPr>
+                <w:rFonts w:cs="Times New Roman"/>
+                <w:sz w:val="18"/>
+                <w:szCs w:val="18"/>
+              </w:rPr>
+            </w:pPr>
+          </w:p>
+        </w:tc>
+        <w:tc>
+          <w:tcPr>
+            <w:tcW w:w="1560" w:type="dxa"/>
+            <w:vAlign w:val="center"/>
+          </w:tcPr>
+          <w:p>
+            <w:pPr>
+              <w:pStyle w:val="TableParagraph"/>
+              <w:jc w:val="center"/>
+              <w:rPr>
+                <w:rFonts w:cs="Times New Roman"/>
+                <w:sz w:val="18"/>
+                <w:szCs w:val="18"/>
+              </w:rPr>
+            </w:pPr>
+          </w:p>
+        </w:tc>
+        <w:tc>
+          <w:tcPr>
+            <w:tcW w:w="1133" w:type="dxa"/>
+            <w:vAlign w:val="center"/>
+          </w:tcPr>
+          <w:p>
+            <w:pPr>
+              <w:pStyle w:val="TableParagraph"/>
+              <w:jc w:val="center"/>
+              <w:rPr>
+                <w:rFonts w:cs="Times New Roman"/>
+                <w:spacing w:val="-5"/>
+                <w:sz w:val="18"/>
+                <w:szCs w:val="18"/>
+              </w:rPr>
+            </w:pPr>
+          </w:p>
+        </w:tc>
+        <w:tc>
+          <w:tcPr>
+            <w:tcW w:w="1277" w:type="dxa"/>
+            <w:vAlign w:val="center"/>
+          </w:tcPr>
+          <w:p>
+            <w:pPr>
+              <w:pStyle w:val="TableParagraph"/>
+              <w:jc w:val="center"/>
+              <w:rPr>
+                <w:rFonts w:ascii="Times New Roman" w:hAnsi="Times New Roman" w:cs="Times New Roman"/>
+                <w:b/>
+                <w:i/>
+                <w:sz w:val="18"/>
+                <w:szCs w:val="18"/>
+              </w:rPr>
+            </w:pPr>
+            <w:r>
+              <w:rPr>
+                <w:rFonts w:ascii="Times New Roman" w:hAnsi="Times New Roman" w:cs="Times New Roman"/>
+                <w:b/>
+                <w:i/>
+                <w:sz w:val="18"/>
+                <w:szCs w:val="18"/>
+              </w:rPr>
+              <w:object w:dxaOrig="1440" w:dyaOrig="1440" w14:anchorId="67D06397">
+                <v:shape id="_x0000_i1311" type="#_x0000_t75" style="width:15.75pt;height:15pt" o:ole="">
+                  <v:imagedata r:id="rId15" o:title=""/>
+                </v:shape>
+                <w:control r:id="rId91" w:name="OptionButton1111333333314" w:shapeid="_x0000_i1311"/>
+              </w:object>
+            </w:r>
+          </w:p>
+        </w:tc>
+        <w:tc>
+          <w:tcPr>
+            <w:tcW w:w="1136" w:type="dxa"/>
+            <w:vAlign w:val="center"/>
+          </w:tcPr>
+          <w:p>
+            <w:pPr>
+              <w:pStyle w:val="TableParagraph"/>
+              <w:jc w:val="center"/>
+              <w:rPr>
+                <w:rFonts w:ascii="Times New Roman" w:hAnsi="Times New Roman" w:cs="Times New Roman"/>
+                <w:b/>
+                <w:i/>
+                <w:sz w:val="18"/>
+                <w:szCs w:val="18"/>
+              </w:rPr>
+            </w:pPr>
+            <w:r>
+              <w:rPr>
+                <w:rFonts w:ascii="Times New Roman" w:hAnsi="Times New Roman" w:cs="Times New Roman"/>
+                <w:b/>
+                <w:i/>
+                <w:sz w:val="18"/>
+                <w:szCs w:val="18"/>
+              </w:rPr>
+              <w:object w:dxaOrig="1440" w:dyaOrig="1440" w14:anchorId="7795E066">
+                <v:shape id="_x0000_i1313" type="#_x0000_t75" style="width:15.75pt;height:15pt" o:ole="">
+                  <v:imagedata r:id="rId15" o:title=""/>
+                </v:shape>
+                <w:control r:id="rId92" w:name="OptionButton11113333311314" w:shapeid="_x0000_i1313"/>
+              </w:object>
+            </w:r>
+          </w:p>
+        </w:tc>
+        <w:tc>
+          <w:tcPr>
+            <w:tcW w:w="1133" w:type="dxa"/>
+            <w:vAlign w:val="center"/>
+          </w:tcPr>
+          <w:p>
+            <w:pPr>
+              <w:pStyle w:val="TableParagraph"/>
+              <w:jc w:val="center"/>
+              <w:rPr>
+                <w:rFonts w:ascii="Times New Roman" w:hAnsi="Times New Roman" w:cs="Times New Roman"/>
+                <w:b/>
+                <w:i/>
+                <w:sz w:val="18"/>
+                <w:szCs w:val="18"/>
+              </w:rPr>
+            </w:pPr>
+            <w:r>
+              <w:rPr>
+                <w:rFonts w:ascii="Times New Roman" w:hAnsi="Times New Roman" w:cs="Times New Roman"/>
+                <w:b/>
+                <w:i/>
+                <w:sz w:val="18"/>
+                <w:szCs w:val="18"/>
+              </w:rPr>
+              <w:object w:dxaOrig="1440" w:dyaOrig="1440" w14:anchorId="4E5D8778">
+                <v:shape id="_x0000_i1315" type="#_x0000_t75" style="width:15.75pt;height:15pt" o:ole="">
+                  <v:imagedata r:id="rId17" o:title=""/>
+                </v:shape>
+                <w:control r:id="rId93" w:name="OptionButton11113333321314" w:shapeid="_x0000_i1315"/>
+              </w:object>
+            </w:r>
+          </w:p>
+        </w:tc>
+        <w:tc>
+          <w:tcPr>
+            <w:tcW w:w="2979" w:type="dxa"/>
+            <w:vAlign w:val="center"/>
+          </w:tcPr>
+          <w:p>
+            <w:pPr>
+              <w:pStyle w:val="TableParagraph"/>
+              <w:rPr>
+                <w:rFonts w:cs="Times New Roman"/>
+                <w:sz w:val="18"/>
+                <w:szCs w:val="18"/>
+              </w:rPr>
+            </w:pPr>
+          </w:p>
+        </w:tc>
+      </w:tr>
+      <w:tr>
+        <w:trPr>
+          <w:trHeight w:val="282"/>
+        </w:trPr>
+        <w:tc>
+          <w:tcPr>
+            <w:tcW w:w="4820" w:type="dxa"/>
+            <w:vAlign w:val="center"/>
+          </w:tcPr>
+          <w:p>
+            <w:pPr>
+              <w:pStyle w:val="TableParagraph"/>
+              <w:rPr>
+                <w:rFonts w:cs="Times New Roman"/>
+                <w:sz w:val="18"/>
+                <w:szCs w:val="18"/>
+              </w:rPr>
+            </w:pPr>
+          </w:p>
+        </w:tc>
+        <w:tc>
+          <w:tcPr>
+            <w:tcW w:w="1560" w:type="dxa"/>
+            <w:vAlign w:val="center"/>
+          </w:tcPr>
+          <w:p>
+            <w:pPr>
+              <w:pStyle w:val="TableParagraph"/>
+              <w:jc w:val="center"/>
+              <w:rPr>
+                <w:rFonts w:cs="Times New Roman"/>
+                <w:sz w:val="18"/>
+                <w:szCs w:val="18"/>
+              </w:rPr>
+            </w:pPr>
+          </w:p>
+        </w:tc>
+        <w:tc>
+          <w:tcPr>
+            <w:tcW w:w="1133" w:type="dxa"/>
+            <w:vAlign w:val="center"/>
+          </w:tcPr>
+          <w:p>
+            <w:pPr>
+              <w:pStyle w:val="TableParagraph"/>
+              <w:jc w:val="center"/>
+              <w:rPr>
+                <w:rFonts w:cs="Times New Roman"/>
+                <w:spacing w:val="-5"/>
+                <w:sz w:val="18"/>
+                <w:szCs w:val="18"/>
+              </w:rPr>
+            </w:pPr>
+          </w:p>
+        </w:tc>
+        <w:tc>
+          <w:tcPr>
+            <w:tcW w:w="1277" w:type="dxa"/>
+            <w:vAlign w:val="center"/>
+          </w:tcPr>
+          <w:p>
+            <w:pPr>
+              <w:pStyle w:val="TableParagraph"/>
+              <w:jc w:val="center"/>
+              <w:rPr>
+                <w:rFonts w:ascii="Times New Roman" w:hAnsi="Times New Roman" w:cs="Times New Roman"/>
+                <w:b/>
+                <w:i/>
+                <w:sz w:val="18"/>
+                <w:szCs w:val="18"/>
+              </w:rPr>
+            </w:pPr>
+            <w:r>
+              <w:rPr>
+                <w:rFonts w:ascii="Times New Roman" w:hAnsi="Times New Roman" w:cs="Times New Roman"/>
+                <w:b/>
+                <w:i/>
+                <w:sz w:val="18"/>
+                <w:szCs w:val="18"/>
+              </w:rPr>
+              <w:object w:dxaOrig="1440" w:dyaOrig="1440" w14:anchorId="57FA1D9F">
+                <v:shape id="_x0000_i1317" type="#_x0000_t75" style="width:15.75pt;height:15pt" o:ole="">
+                  <v:imagedata r:id="rId15" o:title=""/>
+                </v:shape>
+                <w:control r:id="rId94" w:name="OptionButton1111333333313" w:shapeid="_x0000_i1317"/>
+              </w:object>
+            </w:r>
+          </w:p>
+        </w:tc>
+        <w:tc>
+          <w:tcPr>
+            <w:tcW w:w="1136" w:type="dxa"/>
+            <w:vAlign w:val="center"/>
+          </w:tcPr>
+          <w:p>
+            <w:pPr>
+              <w:pStyle w:val="TableParagraph"/>
+              <w:jc w:val="center"/>
+              <w:rPr>
+                <w:rFonts w:ascii="Times New Roman" w:hAnsi="Times New Roman" w:cs="Times New Roman"/>
+                <w:b/>
+                <w:i/>
+                <w:sz w:val="18"/>
+                <w:szCs w:val="18"/>
+              </w:rPr>
+            </w:pPr>
+            <w:r>
+              <w:rPr>
+                <w:rFonts w:ascii="Times New Roman" w:hAnsi="Times New Roman" w:cs="Times New Roman"/>
+                <w:b/>
+                <w:i/>
+                <w:sz w:val="18"/>
+                <w:szCs w:val="18"/>
+              </w:rPr>
+              <w:object w:dxaOrig="1440" w:dyaOrig="1440" w14:anchorId="494468B8">
+                <v:shape id="_x0000_i1319" type="#_x0000_t75" style="width:15.75pt;height:15pt" o:ole="">
+                  <v:imagedata r:id="rId15" o:title=""/>
+                </v:shape>
+                <w:control r:id="rId95" w:name="OptionButton11113333311313" w:shapeid="_x0000_i1319"/>
+              </w:object>
+            </w:r>
+          </w:p>
+        </w:tc>
+        <w:tc>
+          <w:tcPr>
+            <w:tcW w:w="1133" w:type="dxa"/>
+            <w:vAlign w:val="center"/>
+          </w:tcPr>
+          <w:p>
+            <w:pPr>
+              <w:pStyle w:val="TableParagraph"/>
+              <w:jc w:val="center"/>
+              <w:rPr>
+                <w:rFonts w:ascii="Times New Roman" w:hAnsi="Times New Roman" w:cs="Times New Roman"/>
+                <w:b/>
+                <w:i/>
+                <w:sz w:val="18"/>
+                <w:szCs w:val="18"/>
+              </w:rPr>
+            </w:pPr>
+            <w:r>
+              <w:rPr>
+                <w:rFonts w:ascii="Times New Roman" w:hAnsi="Times New Roman" w:cs="Times New Roman"/>
+                <w:b/>
+                <w:i/>
+                <w:sz w:val="18"/>
+                <w:szCs w:val="18"/>
+              </w:rPr>
+              <w:object w:dxaOrig="1440" w:dyaOrig="1440" w14:anchorId="1650C6C9">
+                <v:shape id="_x0000_i1321" type="#_x0000_t75" style="width:15.75pt;height:15pt" o:ole="">
+                  <v:imagedata r:id="rId17" o:title=""/>
+                </v:shape>
+                <w:control r:id="rId96" w:name="OptionButton11113333321313" w:shapeid="_x0000_i1321"/>
+              </w:object>
+            </w:r>
+          </w:p>
+        </w:tc>
+        <w:tc>
+          <w:tcPr>
+            <w:tcW w:w="2979" w:type="dxa"/>
+            <w:vAlign w:val="center"/>
+          </w:tcPr>
+          <w:p>
+            <w:pPr>
+              <w:pStyle w:val="TableParagraph"/>
+              <w:rPr>
+                <w:rFonts w:cs="Times New Roman"/>
+                <w:sz w:val="18"/>
+                <w:szCs w:val="18"/>
+              </w:rPr>
+            </w:pPr>
+          </w:p>
+        </w:tc>
+      </w:tr>
+      <w:tr>
+        <w:trPr>
+          <w:trHeight w:val="282"/>
+        </w:trPr>
+        <w:tc>
+          <w:tcPr>
+            <w:tcW w:w="4820" w:type="dxa"/>
+            <w:vAlign w:val="center"/>
+          </w:tcPr>
+          <w:p>
+            <w:pPr>
+              <w:pStyle w:val="TableParagraph"/>
+              <w:rPr>
+                <w:rFonts w:cs="Times New Roman"/>
+                <w:sz w:val="18"/>
+                <w:szCs w:val="18"/>
+              </w:rPr>
+            </w:pPr>
+          </w:p>
+        </w:tc>
+        <w:tc>
+          <w:tcPr>
+            <w:tcW w:w="1560" w:type="dxa"/>
+            <w:vAlign w:val="center"/>
+          </w:tcPr>
+          <w:p>
+            <w:pPr>
+              <w:pStyle w:val="TableParagraph"/>
+              <w:jc w:val="center"/>
+              <w:rPr>
+                <w:rFonts w:cs="Times New Roman"/>
+                <w:sz w:val="18"/>
+                <w:szCs w:val="18"/>
+              </w:rPr>
+            </w:pPr>
+          </w:p>
+        </w:tc>
+        <w:tc>
+          <w:tcPr>
+            <w:tcW w:w="1133" w:type="dxa"/>
+            <w:vAlign w:val="center"/>
+          </w:tcPr>
+          <w:p>
+            <w:pPr>
+              <w:pStyle w:val="TableParagraph"/>
+              <w:jc w:val="center"/>
+              <w:rPr>
+                <w:rFonts w:cs="Times New Roman"/>
+                <w:spacing w:val="-5"/>
+                <w:sz w:val="18"/>
+                <w:szCs w:val="18"/>
+              </w:rPr>
+            </w:pPr>
+          </w:p>
+        </w:tc>
+        <w:tc>
+          <w:tcPr>
+            <w:tcW w:w="1277" w:type="dxa"/>
+            <w:vAlign w:val="center"/>
+          </w:tcPr>
+          <w:p>
+            <w:pPr>
+              <w:pStyle w:val="TableParagraph"/>
+              <w:jc w:val="center"/>
+              <w:rPr>
+                <w:rFonts w:ascii="Times New Roman" w:hAnsi="Times New Roman" w:cs="Times New Roman"/>
+                <w:b/>
+                <w:i/>
+                <w:sz w:val="18"/>
+                <w:szCs w:val="18"/>
+              </w:rPr>
+            </w:pPr>
+            <w:r>
+              <w:rPr>
+                <w:rFonts w:ascii="Times New Roman" w:hAnsi="Times New Roman" w:cs="Times New Roman"/>
+                <w:b/>
+                <w:i/>
+                <w:sz w:val="18"/>
+                <w:szCs w:val="18"/>
+              </w:rPr>
               <w:object w:dxaOrig="1440" w:dyaOrig="1440" w14:anchorId="41F4CEBE">
-                <v:shape id="_x0000_i1209" type="#_x0000_t75" style="width:15.65pt;height:15.05pt" o:ole="">
+                <v:shape id="_x0000_i1323" type="#_x0000_t75" style="width:15.75pt;height:15pt" o:ole="">
                   <v:imagedata r:id="rId15" o:title=""/>
                 </v:shape>
-                <w:control r:id="rId70" w:name="OptionButton111133333331" w:shapeid="_x0000_i1209"/>
+                <w:control r:id="rId97" w:name="OptionButton111133333331" w:shapeid="_x0000_i1323"/>
               </w:object>
             </w:r>
           </w:p>
@@ -5408,10 +7013,10 @@
                 <w:szCs w:val="18"/>
               </w:rPr>
               <w:object w:dxaOrig="1440" w:dyaOrig="1440" w14:anchorId="501ED52F">
-                <v:shape id="_x0000_i1211" type="#_x0000_t75" style="width:15.65pt;height:15.05pt" o:ole="">
+                <v:shape id="_x0000_i1325" type="#_x0000_t75" style="width:15.75pt;height:15pt" o:ole="">
                   <v:imagedata r:id="rId15" o:title=""/>
                 </v:shape>
-                <w:control r:id="rId71" w:name="OptionButton1111333331131" w:shapeid="_x0000_i1211"/>
+                <w:control r:id="rId98" w:name="OptionButton1111333331131" w:shapeid="_x0000_i1325"/>
               </w:object>
             </w:r>
           </w:p>
@@ -5442,10 +7047,10 @@
                 <w:szCs w:val="18"/>
               </w:rPr>
               <w:object w:dxaOrig="1440" w:dyaOrig="1440" w14:anchorId="7D3EE217">
-                <v:shape id="_x0000_i1213" type="#_x0000_t75" style="width:15.65pt;height:15.05pt" o:ole="">
+                <v:shape id="_x0000_i1327" type="#_x0000_t75" style="width:15.75pt;height:15pt" o:ole="">
                   <v:imagedata r:id="rId17" o:title=""/>
                 </v:shape>
-                <w:control r:id="rId72" w:name="OptionButton1111333332131" w:shapeid="_x0000_i1213"/>
+                <w:control r:id="rId99" w:name="OptionButton1111333332131" w:shapeid="_x0000_i1327"/>
               </w:object>
             </w:r>
           </w:p>
@@ -5453,6 +7058,181 @@
         <w:tc>
           <w:tcPr>
             <w:tcW w:w="2979" w:type="dxa"/>
+            <w:vAlign w:val="center"/>
+          </w:tcPr>
+          <w:p>
+            <w:pPr>
+              <w:pStyle w:val="TableParagraph"/>
+              <w:rPr>
+                <w:rFonts w:cs="Times New Roman"/>
+                <w:sz w:val="18"/>
+                <w:szCs w:val="18"/>
+              </w:rPr>
+            </w:pPr>
+          </w:p>
+        </w:tc>
+      </w:tr>
+      <w:tr>
+        <w:trPr>
+          <w:trHeight w:val="282"/>
+        </w:trPr>
+        <w:tc>
+          <w:tcPr>
+            <w:tcW w:w="4820" w:type="dxa"/>
+            <w:vAlign w:val="center"/>
+          </w:tcPr>
+          <w:p>
+            <w:pPr>
+              <w:pStyle w:val="TableParagraph"/>
+              <w:rPr>
+                <w:rFonts w:cs="Times New Roman"/>
+                <w:sz w:val="18"/>
+                <w:szCs w:val="18"/>
+              </w:rPr>
+            </w:pPr>
+          </w:p>
+        </w:tc>
+        <w:tc>
+          <w:tcPr>
+            <w:tcW w:w="1560" w:type="dxa"/>
+            <w:vAlign w:val="center"/>
+          </w:tcPr>
+          <w:p>
+            <w:pPr>
+              <w:pStyle w:val="TableParagraph"/>
+              <w:jc w:val="center"/>
+              <w:rPr>
+                <w:rFonts w:cs="Times New Roman"/>
+                <w:sz w:val="18"/>
+                <w:szCs w:val="18"/>
+              </w:rPr>
+            </w:pPr>
+          </w:p>
+        </w:tc>
+        <w:tc>
+          <w:tcPr>
+            <w:tcW w:w="1133" w:type="dxa"/>
+            <w:vAlign w:val="center"/>
+          </w:tcPr>
+          <w:p>
+            <w:pPr>
+              <w:pStyle w:val="TableParagraph"/>
+              <w:jc w:val="center"/>
+              <w:rPr>
+                <w:rFonts w:cs="Times New Roman"/>
+                <w:spacing w:val="-5"/>
+                <w:sz w:val="18"/>
+                <w:szCs w:val="18"/>
+              </w:rPr>
+            </w:pPr>
+          </w:p>
+        </w:tc>
+        <w:tc>
+          <w:tcPr>
+            <w:tcW w:w="1277" w:type="dxa"/>
+            <w:vAlign w:val="center"/>
+          </w:tcPr>
+          <w:p>
+            <w:pPr>
+              <w:pStyle w:val="TableParagraph"/>
+              <w:jc w:val="center"/>
+              <w:rPr>
+                <w:rFonts w:ascii="Times New Roman" w:hAnsi="Times New Roman" w:cs="Times New Roman"/>
+                <w:b/>
+                <w:i/>
+                <w:sz w:val="18"/>
+                <w:szCs w:val="18"/>
+              </w:rPr>
+            </w:pPr>
+            <w:r>
+              <w:rPr>
+                <w:rFonts w:ascii="Times New Roman" w:hAnsi="Times New Roman" w:cs="Times New Roman"/>
+                <w:b/>
+                <w:i/>
+                <w:sz w:val="18"/>
+                <w:szCs w:val="18"/>
+              </w:rPr>
+              <w:object w:dxaOrig="1440" w:dyaOrig="1440" w14:anchorId="4E1E0F5D">
+                <v:shape id="_x0000_i1329" type="#_x0000_t75" style="width:15.75pt;height:15pt" o:ole="">
+                  <v:imagedata r:id="rId15" o:title=""/>
+                </v:shape>
+                <w:control r:id="rId100" w:name="OptionButton1111333333316" w:shapeid="_x0000_i1329"/>
+              </w:object>
+            </w:r>
+          </w:p>
+        </w:tc>
+        <w:tc>
+          <w:tcPr>
+            <w:tcW w:w="1136" w:type="dxa"/>
+            <w:vAlign w:val="center"/>
+          </w:tcPr>
+          <w:p>
+            <w:pPr>
+              <w:pStyle w:val="TableParagraph"/>
+              <w:jc w:val="center"/>
+              <w:rPr>
+                <w:rFonts w:ascii="Times New Roman" w:hAnsi="Times New Roman" w:cs="Times New Roman"/>
+                <w:b/>
+                <w:i/>
+                <w:sz w:val="18"/>
+                <w:szCs w:val="18"/>
+              </w:rPr>
+            </w:pPr>
+            <w:r>
+              <w:rPr>
+                <w:rFonts w:ascii="Times New Roman" w:hAnsi="Times New Roman" w:cs="Times New Roman"/>
+                <w:b/>
+                <w:i/>
+                <w:sz w:val="18"/>
+                <w:szCs w:val="18"/>
+              </w:rPr>
+              <w:object w:dxaOrig="1440" w:dyaOrig="1440" w14:anchorId="246E42CB">
+                <v:shape id="_x0000_i1331" type="#_x0000_t75" style="width:15.75pt;height:15pt" o:ole="">
+                  <v:imagedata r:id="rId15" o:title=""/>
+                </v:shape>
+                <w:control r:id="rId101" w:name="OptionButton11113333311316" w:shapeid="_x0000_i1331"/>
+              </w:object>
+            </w:r>
+          </w:p>
+        </w:tc>
+        <w:tc>
+          <w:tcPr>
+            <w:tcW w:w="1133" w:type="dxa"/>
+            <w:vAlign w:val="center"/>
+          </w:tcPr>
+          <w:p>
+            <w:pPr>
+              <w:pStyle w:val="TableParagraph"/>
+              <w:jc w:val="center"/>
+              <w:rPr>
+                <w:rFonts w:ascii="Times New Roman" w:hAnsi="Times New Roman" w:cs="Times New Roman"/>
+                <w:b/>
+                <w:i/>
+                <w:sz w:val="18"/>
+                <w:szCs w:val="18"/>
+              </w:rPr>
+            </w:pPr>
+            <w:r>
+              <w:rPr>
+                <w:rFonts w:ascii="Times New Roman" w:hAnsi="Times New Roman" w:cs="Times New Roman"/>
+                <w:b/>
+                <w:i/>
+                <w:sz w:val="18"/>
+                <w:szCs w:val="18"/>
+              </w:rPr>
+              <w:object w:dxaOrig="1440" w:dyaOrig="1440" w14:anchorId="2057A95D">
+                <v:shape id="_x0000_i1333" type="#_x0000_t75" style="width:15.75pt;height:15pt" o:ole="">
+                  <v:imagedata r:id="rId17" o:title=""/>
+                </v:shape>
+                <w:control r:id="rId102" w:name="OptionButton11113333321316" w:shapeid="_x0000_i1333"/>
+              </w:object>
+            </w:r>
+          </w:p>
+        </w:tc>
+        <w:tc>
+          <w:tcPr>
+            <w:tcW w:w="2979" w:type="dxa"/>
+            <w:vAlign w:val="center"/>
           </w:tcPr>
           <w:p>
             <w:pPr>
@@ -6597,15 +8377,135 @@
 <ax:ocx xmlns:ax="http://schemas.microsoft.com/office/2006/activeX" xmlns:r="http://schemas.openxmlformats.org/officeDocument/2006/relationships" ax:classid="{8BD21D50-EC42-11CE-9E0D-00AA006002F3}" ax:persistence="persistStorage" r:id="rId1"/>
 </file>
 
+<file path=word/activeX/activeX61.xml><?xml version="1.0" encoding="utf-8"?>
+<ax:ocx xmlns:ax="http://schemas.microsoft.com/office/2006/activeX" xmlns:r="http://schemas.openxmlformats.org/officeDocument/2006/relationships" ax:classid="{8BD21D50-EC42-11CE-9E0D-00AA006002F3}" ax:persistence="persistStorage" r:id="rId1"/>
+</file>
+
+<file path=word/activeX/activeX62.xml><?xml version="1.0" encoding="utf-8"?>
+<ax:ocx xmlns:ax="http://schemas.microsoft.com/office/2006/activeX" xmlns:r="http://schemas.openxmlformats.org/officeDocument/2006/relationships" ax:classid="{8BD21D50-EC42-11CE-9E0D-00AA006002F3}" ax:persistence="persistStorage" r:id="rId1"/>
+</file>
+
+<file path=word/activeX/activeX63.xml><?xml version="1.0" encoding="utf-8"?>
+<ax:ocx xmlns:ax="http://schemas.microsoft.com/office/2006/activeX" xmlns:r="http://schemas.openxmlformats.org/officeDocument/2006/relationships" ax:classid="{8BD21D50-EC42-11CE-9E0D-00AA006002F3}" ax:persistence="persistStorage" r:id="rId1"/>
+</file>
+
+<file path=word/activeX/activeX64.xml><?xml version="1.0" encoding="utf-8"?>
+<ax:ocx xmlns:ax="http://schemas.microsoft.com/office/2006/activeX" xmlns:r="http://schemas.openxmlformats.org/officeDocument/2006/relationships" ax:classid="{8BD21D50-EC42-11CE-9E0D-00AA006002F3}" ax:persistence="persistStorage" r:id="rId1"/>
+</file>
+
+<file path=word/activeX/activeX65.xml><?xml version="1.0" encoding="utf-8"?>
+<ax:ocx xmlns:ax="http://schemas.microsoft.com/office/2006/activeX" xmlns:r="http://schemas.openxmlformats.org/officeDocument/2006/relationships" ax:classid="{8BD21D50-EC42-11CE-9E0D-00AA006002F3}" ax:persistence="persistStorage" r:id="rId1"/>
+</file>
+
+<file path=word/activeX/activeX66.xml><?xml version="1.0" encoding="utf-8"?>
+<ax:ocx xmlns:ax="http://schemas.microsoft.com/office/2006/activeX" xmlns:r="http://schemas.openxmlformats.org/officeDocument/2006/relationships" ax:classid="{8BD21D50-EC42-11CE-9E0D-00AA006002F3}" ax:persistence="persistStorage" r:id="rId1"/>
+</file>
+
+<file path=word/activeX/activeX67.xml><?xml version="1.0" encoding="utf-8"?>
+<ax:ocx xmlns:ax="http://schemas.microsoft.com/office/2006/activeX" xmlns:r="http://schemas.openxmlformats.org/officeDocument/2006/relationships" ax:classid="{8BD21D50-EC42-11CE-9E0D-00AA006002F3}" ax:persistence="persistStorage" r:id="rId1"/>
+</file>
+
+<file path=word/activeX/activeX68.xml><?xml version="1.0" encoding="utf-8"?>
+<ax:ocx xmlns:ax="http://schemas.microsoft.com/office/2006/activeX" xmlns:r="http://schemas.openxmlformats.org/officeDocument/2006/relationships" ax:classid="{8BD21D50-EC42-11CE-9E0D-00AA006002F3}" ax:persistence="persistStorage" r:id="rId1"/>
+</file>
+
+<file path=word/activeX/activeX69.xml><?xml version="1.0" encoding="utf-8"?>
+<ax:ocx xmlns:ax="http://schemas.microsoft.com/office/2006/activeX" xmlns:r="http://schemas.openxmlformats.org/officeDocument/2006/relationships" ax:classid="{8BD21D50-EC42-11CE-9E0D-00AA006002F3}" ax:persistence="persistStorage" r:id="rId1"/>
+</file>
+
 <file path=word/activeX/activeX7.xml><?xml version="1.0" encoding="utf-8"?>
 <ax:ocx xmlns:ax="http://schemas.microsoft.com/office/2006/activeX" xmlns:r="http://schemas.openxmlformats.org/officeDocument/2006/relationships" ax:classid="{8BD21D50-EC42-11CE-9E0D-00AA006002F3}" ax:persistence="persistStorage" r:id="rId1"/>
 </file>
 
+<file path=word/activeX/activeX70.xml><?xml version="1.0" encoding="utf-8"?>
+<ax:ocx xmlns:ax="http://schemas.microsoft.com/office/2006/activeX" xmlns:r="http://schemas.openxmlformats.org/officeDocument/2006/relationships" ax:classid="{8BD21D50-EC42-11CE-9E0D-00AA006002F3}" ax:persistence="persistStorage" r:id="rId1"/>
+</file>
+
+<file path=word/activeX/activeX71.xml><?xml version="1.0" encoding="utf-8"?>
+<ax:ocx xmlns:ax="http://schemas.microsoft.com/office/2006/activeX" xmlns:r="http://schemas.openxmlformats.org/officeDocument/2006/relationships" ax:classid="{8BD21D50-EC42-11CE-9E0D-00AA006002F3}" ax:persistence="persistStorage" r:id="rId1"/>
+</file>
+
+<file path=word/activeX/activeX72.xml><?xml version="1.0" encoding="utf-8"?>
+<ax:ocx xmlns:ax="http://schemas.microsoft.com/office/2006/activeX" xmlns:r="http://schemas.openxmlformats.org/officeDocument/2006/relationships" ax:classid="{8BD21D50-EC42-11CE-9E0D-00AA006002F3}" ax:persistence="persistStorage" r:id="rId1"/>
+</file>
+
+<file path=word/activeX/activeX73.xml><?xml version="1.0" encoding="utf-8"?>
+<ax:ocx xmlns:ax="http://schemas.microsoft.com/office/2006/activeX" xmlns:r="http://schemas.openxmlformats.org/officeDocument/2006/relationships" ax:classid="{8BD21D50-EC42-11CE-9E0D-00AA006002F3}" ax:persistence="persistStorage" r:id="rId1"/>
+</file>
+
+<file path=word/activeX/activeX74.xml><?xml version="1.0" encoding="utf-8"?>
+<ax:ocx xmlns:ax="http://schemas.microsoft.com/office/2006/activeX" xmlns:r="http://schemas.openxmlformats.org/officeDocument/2006/relationships" ax:classid="{8BD21D50-EC42-11CE-9E0D-00AA006002F3}" ax:persistence="persistStorage" r:id="rId1"/>
+</file>
+
+<file path=word/activeX/activeX75.xml><?xml version="1.0" encoding="utf-8"?>
+<ax:ocx xmlns:ax="http://schemas.microsoft.com/office/2006/activeX" xmlns:r="http://schemas.openxmlformats.org/officeDocument/2006/relationships" ax:classid="{8BD21D50-EC42-11CE-9E0D-00AA006002F3}" ax:persistence="persistStorage" r:id="rId1"/>
+</file>
+
+<file path=word/activeX/activeX76.xml><?xml version="1.0" encoding="utf-8"?>
+<ax:ocx xmlns:ax="http://schemas.microsoft.com/office/2006/activeX" xmlns:r="http://schemas.openxmlformats.org/officeDocument/2006/relationships" ax:classid="{8BD21D50-EC42-11CE-9E0D-00AA006002F3}" ax:persistence="persistStorage" r:id="rId1"/>
+</file>
+
+<file path=word/activeX/activeX77.xml><?xml version="1.0" encoding="utf-8"?>
+<ax:ocx xmlns:ax="http://schemas.microsoft.com/office/2006/activeX" xmlns:r="http://schemas.openxmlformats.org/officeDocument/2006/relationships" ax:classid="{8BD21D50-EC42-11CE-9E0D-00AA006002F3}" ax:persistence="persistStorage" r:id="rId1"/>
+</file>
+
+<file path=word/activeX/activeX78.xml><?xml version="1.0" encoding="utf-8"?>
+<ax:ocx xmlns:ax="http://schemas.microsoft.com/office/2006/activeX" xmlns:r="http://schemas.openxmlformats.org/officeDocument/2006/relationships" ax:classid="{8BD21D50-EC42-11CE-9E0D-00AA006002F3}" ax:persistence="persistStorage" r:id="rId1"/>
+</file>
+
+<file path=word/activeX/activeX79.xml><?xml version="1.0" encoding="utf-8"?>
+<ax:ocx xmlns:ax="http://schemas.microsoft.com/office/2006/activeX" xmlns:r="http://schemas.openxmlformats.org/officeDocument/2006/relationships" ax:classid="{8BD21D50-EC42-11CE-9E0D-00AA006002F3}" ax:persistence="persistStorage" r:id="rId1"/>
+</file>
+
 <file path=word/activeX/activeX8.xml><?xml version="1.0" encoding="utf-8"?>
 <ax:ocx xmlns:ax="http://schemas.microsoft.com/office/2006/activeX" xmlns:r="http://schemas.openxmlformats.org/officeDocument/2006/relationships" ax:classid="{8BD21D50-EC42-11CE-9E0D-00AA006002F3}" ax:persistence="persistStorage" r:id="rId1"/>
 </file>
 
+<file path=word/activeX/activeX80.xml><?xml version="1.0" encoding="utf-8"?>
+<ax:ocx xmlns:ax="http://schemas.microsoft.com/office/2006/activeX" xmlns:r="http://schemas.openxmlformats.org/officeDocument/2006/relationships" ax:classid="{8BD21D50-EC42-11CE-9E0D-00AA006002F3}" ax:persistence="persistStorage" r:id="rId1"/>
+</file>
+
+<file path=word/activeX/activeX81.xml><?xml version="1.0" encoding="utf-8"?>
+<ax:ocx xmlns:ax="http://schemas.microsoft.com/office/2006/activeX" xmlns:r="http://schemas.openxmlformats.org/officeDocument/2006/relationships" ax:classid="{8BD21D50-EC42-11CE-9E0D-00AA006002F3}" ax:persistence="persistStorage" r:id="rId1"/>
+</file>
+
+<file path=word/activeX/activeX82.xml><?xml version="1.0" encoding="utf-8"?>
+<ax:ocx xmlns:ax="http://schemas.microsoft.com/office/2006/activeX" xmlns:r="http://schemas.openxmlformats.org/officeDocument/2006/relationships" ax:classid="{8BD21D50-EC42-11CE-9E0D-00AA006002F3}" ax:persistence="persistStorage" r:id="rId1"/>
+</file>
+
+<file path=word/activeX/activeX83.xml><?xml version="1.0" encoding="utf-8"?>
+<ax:ocx xmlns:ax="http://schemas.microsoft.com/office/2006/activeX" xmlns:r="http://schemas.openxmlformats.org/officeDocument/2006/relationships" ax:classid="{8BD21D50-EC42-11CE-9E0D-00AA006002F3}" ax:persistence="persistStorage" r:id="rId1"/>
+</file>
+
+<file path=word/activeX/activeX84.xml><?xml version="1.0" encoding="utf-8"?>
+<ax:ocx xmlns:ax="http://schemas.microsoft.com/office/2006/activeX" xmlns:r="http://schemas.openxmlformats.org/officeDocument/2006/relationships" ax:classid="{8BD21D50-EC42-11CE-9E0D-00AA006002F3}" ax:persistence="persistStorage" r:id="rId1"/>
+</file>
+
+<file path=word/activeX/activeX85.xml><?xml version="1.0" encoding="utf-8"?>
+<ax:ocx xmlns:ax="http://schemas.microsoft.com/office/2006/activeX" xmlns:r="http://schemas.openxmlformats.org/officeDocument/2006/relationships" ax:classid="{8BD21D50-EC42-11CE-9E0D-00AA006002F3}" ax:persistence="persistStorage" r:id="rId1"/>
+</file>
+
+<file path=word/activeX/activeX86.xml><?xml version="1.0" encoding="utf-8"?>
+<ax:ocx xmlns:ax="http://schemas.microsoft.com/office/2006/activeX" xmlns:r="http://schemas.openxmlformats.org/officeDocument/2006/relationships" ax:classid="{8BD21D50-EC42-11CE-9E0D-00AA006002F3}" ax:persistence="persistStorage" r:id="rId1"/>
+</file>
+
+<file path=word/activeX/activeX87.xml><?xml version="1.0" encoding="utf-8"?>
+<ax:ocx xmlns:ax="http://schemas.microsoft.com/office/2006/activeX" xmlns:r="http://schemas.openxmlformats.org/officeDocument/2006/relationships" ax:classid="{8BD21D50-EC42-11CE-9E0D-00AA006002F3}" ax:persistence="persistStorage" r:id="rId1"/>
+</file>
+
+<file path=word/activeX/activeX88.xml><?xml version="1.0" encoding="utf-8"?>
+<ax:ocx xmlns:ax="http://schemas.microsoft.com/office/2006/activeX" xmlns:r="http://schemas.openxmlformats.org/officeDocument/2006/relationships" ax:classid="{8BD21D50-EC42-11CE-9E0D-00AA006002F3}" ax:persistence="persistStorage" r:id="rId1"/>
+</file>
+
+<file path=word/activeX/activeX89.xml><?xml version="1.0" encoding="utf-8"?>
+<ax:ocx xmlns:ax="http://schemas.microsoft.com/office/2006/activeX" xmlns:r="http://schemas.openxmlformats.org/officeDocument/2006/relationships" ax:classid="{8BD21D50-EC42-11CE-9E0D-00AA006002F3}" ax:persistence="persistStorage" r:id="rId1"/>
+</file>
+
 <file path=word/activeX/activeX9.xml><?xml version="1.0" encoding="utf-8"?>
+<ax:ocx xmlns:ax="http://schemas.microsoft.com/office/2006/activeX" xmlns:r="http://schemas.openxmlformats.org/officeDocument/2006/relationships" ax:classid="{8BD21D50-EC42-11CE-9E0D-00AA006002F3}" ax:persistence="persistStorage" r:id="rId1"/>
+</file>
+
+<file path=word/activeX/activeX90.xml><?xml version="1.0" encoding="utf-8"?>
 <ax:ocx xmlns:ax="http://schemas.microsoft.com/office/2006/activeX" xmlns:r="http://schemas.openxmlformats.org/officeDocument/2006/relationships" ax:classid="{8BD21D50-EC42-11CE-9E0D-00AA006002F3}" ax:persistence="persistStorage" r:id="rId1"/>
 </file>
 

</xml_diff>